<commit_message>
Add HTML template for carta de manifestaciones
Added a new HTML template at config/templates/carta_manifestacion/template.html for the carta de manifestaciones, providing a styled and structured preview of the document. Updated related DOCX templates to reflect recent changes.
</commit_message>
<xml_diff>
--- a/Modelo de plantilla.docx
+++ b/Modelo de plantilla.docx
@@ -13,7 +13,6 @@
           <w:lang w:val="en-GB"/>
         </w:rPr>
       </w:pPr>
-      <w:proofErr w:type="spellStart"/>
       <w:r>
         <w:rPr>
           <w:b/>
@@ -22,9 +21,8 @@
           <w:szCs w:val="22"/>
           <w:lang w:val="en-GB"/>
         </w:rPr>
-        <w:t>Forvis</w:t>
-      </w:r>
-      <w:proofErr w:type="spellEnd"/>
+        <w:t xml:space="preserve">Forvis </w:t>
+      </w:r>
       <w:r>
         <w:rPr>
           <w:b/>
@@ -33,7 +31,7 @@
           <w:szCs w:val="22"/>
           <w:lang w:val="en-GB"/>
         </w:rPr>
-        <w:t xml:space="preserve"> </w:t>
+        <w:t>M</w:t>
       </w:r>
       <w:r>
         <w:rPr>
@@ -43,7 +41,7 @@
           <w:szCs w:val="22"/>
           <w:lang w:val="en-GB"/>
         </w:rPr>
-        <w:t>M</w:t>
+        <w:t xml:space="preserve">azars </w:t>
       </w:r>
       <w:r>
         <w:rPr>
@@ -53,17 +51,29 @@
           <w:szCs w:val="22"/>
           <w:lang w:val="en-GB"/>
         </w:rPr>
-        <w:t xml:space="preserve">azars </w:t>
-      </w:r>
-      <w:r>
-        <w:rPr>
-          <w:b/>
+        <w:t>Auditores, S.L.P.</w:t>
+      </w:r>
+    </w:p>
+    <w:p>
+      <w:pPr>
+        <w:suppressAutoHyphens/>
+        <w:rPr>
           <w:spacing w:val="-2"/>
           <w:sz w:val="22"/>
           <w:szCs w:val="22"/>
-          <w:lang w:val="en-GB"/>
-        </w:rPr>
-        <w:t>Auditores, S.L.P.</w:t>
+          <w:highlight w:val="yellow"/>
+          <w:lang w:val="es-ES"/>
+        </w:rPr>
+      </w:pPr>
+      <w:r>
+        <w:rPr>
+          <w:spacing w:val="-2"/>
+          <w:sz w:val="22"/>
+          <w:szCs w:val="22"/>
+          <w:highlight w:val="yellow"/>
+          <w:lang w:val="es-ES"/>
+        </w:rPr>
+        <w:t>{{Direccion_Oficina}}</w:t>
       </w:r>
     </w:p>
     <w:p>
@@ -73,10 +83,19 @@
           <w:spacing w:val="-2"/>
           <w:sz w:val="22"/>
           <w:szCs w:val="22"/>
+          <w:lang w:val="es-ES"/>
+        </w:rPr>
+      </w:pPr>
+      <w:r>
+        <w:rPr>
+          <w:spacing w:val="-2"/>
+          <w:sz w:val="22"/>
+          <w:szCs w:val="22"/>
           <w:highlight w:val="yellow"/>
           <w:lang w:val="es-ES"/>
         </w:rPr>
-      </w:pPr>
+        <w:t>{{CP}}</w:t>
+      </w:r>
       <w:r>
         <w:rPr>
           <w:spacing w:val="-2"/>
@@ -85,9 +104,8 @@
           <w:highlight w:val="yellow"/>
           <w:lang w:val="es-ES"/>
         </w:rPr>
-        <w:t>{{</w:t>
-      </w:r>
-      <w:proofErr w:type="spellStart"/>
+        <w:t xml:space="preserve"> </w:t>
+      </w:r>
       <w:r>
         <w:rPr>
           <w:spacing w:val="-2"/>
@@ -96,9 +114,8 @@
           <w:highlight w:val="yellow"/>
           <w:lang w:val="es-ES"/>
         </w:rPr>
-        <w:t>Direccion_Oficina</w:t>
-      </w:r>
-      <w:proofErr w:type="spellEnd"/>
+        <w:t>–</w:t>
+      </w:r>
       <w:r>
         <w:rPr>
           <w:spacing w:val="-2"/>
@@ -107,19 +124,18 @@
           <w:highlight w:val="yellow"/>
           <w:lang w:val="es-ES"/>
         </w:rPr>
-        <w:t>}}</w:t>
-      </w:r>
-    </w:p>
-    <w:p>
-      <w:pPr>
-        <w:suppressAutoHyphens/>
+        <w:t xml:space="preserve"> </w:t>
+      </w:r>
+      <w:r>
         <w:rPr>
           <w:spacing w:val="-2"/>
           <w:sz w:val="22"/>
           <w:szCs w:val="22"/>
-          <w:lang w:val="es-ES"/>
-        </w:rPr>
-      </w:pPr>
+          <w:highlight w:val="yellow"/>
+          <w:lang w:val="es-ES"/>
+        </w:rPr>
+        <w:t>{{Ciudad</w:t>
+      </w:r>
       <w:r>
         <w:rPr>
           <w:spacing w:val="-2"/>
@@ -128,70 +144,8 @@
           <w:highlight w:val="yellow"/>
           <w:lang w:val="es-ES"/>
         </w:rPr>
-        <w:t>{{CP}}</w:t>
-      </w:r>
-      <w:r>
-        <w:rPr>
-          <w:spacing w:val="-2"/>
-          <w:sz w:val="22"/>
-          <w:szCs w:val="22"/>
-          <w:highlight w:val="yellow"/>
-          <w:lang w:val="es-ES"/>
-        </w:rPr>
-        <w:t xml:space="preserve"> </w:t>
-      </w:r>
-      <w:r>
-        <w:rPr>
-          <w:spacing w:val="-2"/>
-          <w:sz w:val="22"/>
-          <w:szCs w:val="22"/>
-          <w:highlight w:val="yellow"/>
-          <w:lang w:val="es-ES"/>
-        </w:rPr>
-        <w:t>–</w:t>
-      </w:r>
-      <w:r>
-        <w:rPr>
-          <w:spacing w:val="-2"/>
-          <w:sz w:val="22"/>
-          <w:szCs w:val="22"/>
-          <w:highlight w:val="yellow"/>
-          <w:lang w:val="es-ES"/>
-        </w:rPr>
-        <w:t xml:space="preserve"> </w:t>
-      </w:r>
-      <w:r>
-        <w:rPr>
-          <w:spacing w:val="-2"/>
-          <w:sz w:val="22"/>
-          <w:szCs w:val="22"/>
-          <w:highlight w:val="yellow"/>
-          <w:lang w:val="es-ES"/>
-        </w:rPr>
-        <w:t>{{</w:t>
-      </w:r>
-      <w:proofErr w:type="spellStart"/>
-      <w:r>
-        <w:rPr>
-          <w:spacing w:val="-2"/>
-          <w:sz w:val="22"/>
-          <w:szCs w:val="22"/>
-          <w:highlight w:val="yellow"/>
-          <w:lang w:val="es-ES"/>
-        </w:rPr>
-        <w:t>Ciudad</w:t>
-      </w:r>
-      <w:r>
-        <w:rPr>
-          <w:spacing w:val="-2"/>
-          <w:sz w:val="22"/>
-          <w:szCs w:val="22"/>
-          <w:highlight w:val="yellow"/>
-          <w:lang w:val="es-ES"/>
-        </w:rPr>
         <w:t>_Oficina</w:t>
       </w:r>
-      <w:proofErr w:type="spellEnd"/>
       <w:r>
         <w:rPr>
           <w:spacing w:val="-2"/>
@@ -244,27 +198,7 @@
           <w:highlight w:val="yellow"/>
           <w:lang w:val="es-ES"/>
         </w:rPr>
-        <w:t>{{</w:t>
-      </w:r>
-      <w:proofErr w:type="spellStart"/>
-      <w:r>
-        <w:rPr>
-          <w:sz w:val="22"/>
-          <w:szCs w:val="22"/>
-          <w:highlight w:val="yellow"/>
-          <w:lang w:val="es-ES"/>
-        </w:rPr>
-        <w:t>Fecha_de_hoy</w:t>
-      </w:r>
-      <w:proofErr w:type="spellEnd"/>
-      <w:r>
-        <w:rPr>
-          <w:sz w:val="22"/>
-          <w:szCs w:val="22"/>
-          <w:highlight w:val="yellow"/>
-          <w:lang w:val="es-ES"/>
-        </w:rPr>
-        <w:t>}}</w:t>
+        <w:t>{{Fecha_de_hoy}}</w:t>
       </w:r>
     </w:p>
     <w:p>
@@ -346,9 +280,8 @@
           <w:highlight w:val="yellow"/>
           <w:lang w:val="es-ES"/>
         </w:rPr>
-        <w:t>{{</w:t>
-      </w:r>
-      <w:proofErr w:type="spellStart"/>
+        <w:t>{{Nombre</w:t>
+      </w:r>
       <w:r>
         <w:rPr>
           <w:b/>
@@ -357,7 +290,7 @@
           <w:highlight w:val="yellow"/>
           <w:lang w:val="es-ES"/>
         </w:rPr>
-        <w:t>Nombre</w:t>
+        <w:t>_</w:t>
       </w:r>
       <w:r>
         <w:rPr>
@@ -367,74 +300,33 @@
           <w:highlight w:val="yellow"/>
           <w:lang w:val="es-ES"/>
         </w:rPr>
-        <w:t>_</w:t>
+        <w:t>Cliente}}</w:t>
       </w:r>
       <w:r>
         <w:rPr>
           <w:b/>
           <w:sz w:val="22"/>
           <w:szCs w:val="22"/>
+          <w:lang w:val="es-ES"/>
+        </w:rPr>
+        <w:t xml:space="preserve"> </w:t>
+      </w:r>
+      <w:r>
+        <w:rPr>
+          <w:sz w:val="22"/>
+          <w:szCs w:val="22"/>
+          <w:lang w:val="es-ES"/>
+        </w:rPr>
+        <w:t xml:space="preserve">(en adelante, la Entidad), correspondientes al ejercicio terminado el </w:t>
+      </w:r>
+      <w:r>
+        <w:rPr>
+          <w:sz w:val="22"/>
+          <w:szCs w:val="22"/>
           <w:highlight w:val="yellow"/>
           <w:lang w:val="es-ES"/>
         </w:rPr>
-        <w:t>Cliente</w:t>
-      </w:r>
-      <w:proofErr w:type="spellEnd"/>
-      <w:r>
-        <w:rPr>
-          <w:b/>
-          <w:sz w:val="22"/>
-          <w:szCs w:val="22"/>
-          <w:highlight w:val="yellow"/>
-          <w:lang w:val="es-ES"/>
-        </w:rPr>
-        <w:t>}}</w:t>
-      </w:r>
-      <w:r>
-        <w:rPr>
-          <w:b/>
-          <w:sz w:val="22"/>
-          <w:szCs w:val="22"/>
-          <w:lang w:val="es-ES"/>
-        </w:rPr>
-        <w:t xml:space="preserve"> </w:t>
-      </w:r>
-      <w:r>
-        <w:rPr>
-          <w:sz w:val="22"/>
-          <w:szCs w:val="22"/>
-          <w:lang w:val="es-ES"/>
-        </w:rPr>
-        <w:t xml:space="preserve">(en adelante, la Entidad), correspondientes al ejercicio terminado el </w:t>
-      </w:r>
-      <w:r>
-        <w:rPr>
-          <w:sz w:val="22"/>
-          <w:szCs w:val="22"/>
-          <w:highlight w:val="yellow"/>
-          <w:lang w:val="es-ES"/>
-        </w:rPr>
-        <w:t>{{</w:t>
-      </w:r>
-      <w:proofErr w:type="spellStart"/>
-      <w:r>
-        <w:rPr>
-          <w:sz w:val="22"/>
-          <w:szCs w:val="22"/>
-          <w:highlight w:val="yellow"/>
-          <w:lang w:val="es-ES"/>
-        </w:rPr>
-        <w:t>FF_Ejecicio</w:t>
-      </w:r>
-      <w:proofErr w:type="spellEnd"/>
-      <w:r>
-        <w:rPr>
-          <w:sz w:val="22"/>
-          <w:szCs w:val="22"/>
-          <w:highlight w:val="yellow"/>
-          <w:lang w:val="es-ES"/>
-        </w:rPr>
-        <w:t>}}</w:t>
+        <w:t>{{FF_Ejecicio}}</w:t>
       </w:r>
       <w:r>
         <w:rPr>
@@ -473,9 +365,49 @@
         <w:rPr>
           <w:sz w:val="22"/>
           <w:szCs w:val="22"/>
-          <w:lang w:val="es-ES"/>
-        </w:rPr>
-        <w:t>Confirmamos que</w:t>
+        </w:rPr>
+        <w:t>[[</w:t>
+      </w:r>
+      <w:proofErr w:type="gramStart"/>
+      <w:r>
+        <w:rPr>
+          <w:sz w:val="22"/>
+          <w:szCs w:val="22"/>
+        </w:rPr>
+        <w:t>BLOCK:</w:t>
+      </w:r>
+      <w:proofErr w:type="gramEnd"/>
+      <w:r>
+        <w:rPr>
+          <w:sz w:val="22"/>
+          <w:szCs w:val="22"/>
+        </w:rPr>
+        <w:t>key</w:t>
+      </w:r>
+      <w:proofErr w:type="gramStart"/>
+      <w:r>
+        <w:rPr>
+          <w:sz w:val="22"/>
+          <w:szCs w:val="22"/>
+        </w:rPr>
+        <w:t>]]</w:t>
+      </w:r>
+      <w:r>
+        <w:rPr>
+          <w:sz w:val="22"/>
+          <w:szCs w:val="22"/>
+          <w:lang w:val="es-ES"/>
+        </w:rPr>
+        <w:t>Confirmamos</w:t>
+      </w:r>
+      <w:proofErr w:type="gramEnd"/>
+      <w:r>
+        <w:rPr>
+          <w:sz w:val="22"/>
+          <w:szCs w:val="22"/>
+          <w:lang w:val="es-ES"/>
+        </w:rPr>
+        <w:t xml:space="preserve"> que</w:t>
       </w:r>
       <w:r>
         <w:rPr>
@@ -484,7 +416,29 @@
           <w:szCs w:val="22"/>
           <w:lang w:val="es-ES"/>
         </w:rPr>
-        <w:t>, según nuestro leal saber y entender, tras haber realizado las indagaciones que hemos considerado necesarias a los efectos de informarnos adecuadamente:</w:t>
+        <w:t xml:space="preserve">, según nuestro leal saber y entender, tras haber realizado las indagaciones que hemos considerado necesarias a los efectos de informarnos </w:t>
+      </w:r>
+      <w:proofErr w:type="gramStart"/>
+      <w:r>
+        <w:rPr>
+          <w:color w:val="000000"/>
+          <w:sz w:val="22"/>
+          <w:szCs w:val="22"/>
+          <w:lang w:val="es-ES"/>
+        </w:rPr>
+        <w:t>adecuadamente:</w:t>
+      </w:r>
+      <w:proofErr w:type="gramEnd"/>
+      <w:r>
+        <w:t xml:space="preserve"> </w:t>
+      </w:r>
+      <w:r>
+        <w:rPr>
+          <w:color w:val="000000"/>
+          <w:sz w:val="22"/>
+          <w:szCs w:val="22"/>
+        </w:rPr>
+        <w:t>[[/BLOCK]]</w:t>
       </w:r>
     </w:p>
     <w:p>
@@ -573,9 +527,8 @@
           <w:highlight w:val="yellow"/>
           <w:lang w:val="es-ES"/>
         </w:rPr>
-        <w:t>{{</w:t>
-      </w:r>
-      <w:proofErr w:type="spellStart"/>
+        <w:t xml:space="preserve">{{Fecha_encargo}}, </w:t>
+      </w:r>
       <w:r>
         <w:rPr>
           <w:sz w:val="22"/>
@@ -583,9 +536,51 @@
           <w:highlight w:val="yellow"/>
           <w:lang w:val="es-ES"/>
         </w:rPr>
-        <w:t>Fecha_encargo</w:t>
-      </w:r>
-      <w:proofErr w:type="spellEnd"/>
+        <w:t>{% set organo_text = { 'consejo': 'los miembros del Consejo de Administración somos los responsables', 'administrador_unico': 'el Administrador Único es el responsable', 'administradores': 'los Administradores somos los responsables' } %} {{ organo_text[organo] }}</w:t>
+      </w:r>
+      <w:r>
+        <w:rPr>
+          <w:sz w:val="22"/>
+          <w:szCs w:val="22"/>
+          <w:lang w:val="es-ES"/>
+        </w:rPr>
+        <w:t xml:space="preserve"> </w:t>
+      </w:r>
+      <w:r>
+        <w:rPr>
+          <w:sz w:val="22"/>
+          <w:szCs w:val="22"/>
+          <w:lang w:val="es-ES"/>
+        </w:rPr>
+        <w:t xml:space="preserve">de </w:t>
+      </w:r>
+      <w:r>
+        <w:rPr>
+          <w:sz w:val="22"/>
+          <w:szCs w:val="22"/>
+          <w:lang w:val="es-ES"/>
+        </w:rPr>
+        <w:t xml:space="preserve">la formulación de las cuentas anuales de conformidad con el marco de información financiera que resulta de aplicación a la Entidad, y en particular de que las mismas expresen la imagen fiel del patrimonio, de la situación financiera y de </w:t>
+      </w:r>
+      <w:r>
+        <w:rPr>
+          <w:sz w:val="22"/>
+          <w:szCs w:val="22"/>
+          <w:lang w:val="es-ES" w:eastAsia="es-ES"/>
+        </w:rPr>
+        <w:t>los resultados de sus operaciones</w:t>
+      </w:r>
+      <w:r>
+        <w:rPr>
+          <w:sz w:val="22"/>
+          <w:szCs w:val="22"/>
+          <w:lang w:val="es-ES"/>
+        </w:rPr>
+        <w:t>, de conformidad el marco normativo de información financiera aplicable a la Entidad en España).</w:t>
+      </w:r>
+      <w:r>
+        <w:t xml:space="preserve"> </w:t>
+      </w:r>
       <w:r>
         <w:rPr>
           <w:sz w:val="22"/>
@@ -593,215 +588,15 @@
           <w:highlight w:val="yellow"/>
           <w:lang w:val="es-ES"/>
         </w:rPr>
-        <w:t xml:space="preserve">}}, </w:t>
-      </w:r>
-      <w:r>
-        <w:rPr>
-          <w:sz w:val="22"/>
-          <w:szCs w:val="22"/>
-          <w:highlight w:val="yellow"/>
-          <w:lang w:val="es-ES"/>
-        </w:rPr>
-        <w:t xml:space="preserve">{% set </w:t>
-      </w:r>
-      <w:proofErr w:type="spellStart"/>
-      <w:r>
-        <w:rPr>
-          <w:sz w:val="22"/>
-          <w:szCs w:val="22"/>
-          <w:highlight w:val="yellow"/>
-          <w:lang w:val="es-ES"/>
-        </w:rPr>
-        <w:t>organo_text</w:t>
-      </w:r>
-      <w:proofErr w:type="spellEnd"/>
-      <w:r>
-        <w:rPr>
-          <w:sz w:val="22"/>
-          <w:szCs w:val="22"/>
-          <w:highlight w:val="yellow"/>
-          <w:lang w:val="es-ES"/>
-        </w:rPr>
-        <w:t xml:space="preserve"> = { 'consejo': 'los miembros del Consejo de Administración somos los responsables', '</w:t>
-      </w:r>
-      <w:proofErr w:type="spellStart"/>
-      <w:r>
-        <w:rPr>
-          <w:sz w:val="22"/>
-          <w:szCs w:val="22"/>
-          <w:highlight w:val="yellow"/>
-          <w:lang w:val="es-ES"/>
-        </w:rPr>
-        <w:t>administrador_unico</w:t>
-      </w:r>
-      <w:proofErr w:type="spellEnd"/>
-      <w:r>
-        <w:rPr>
-          <w:sz w:val="22"/>
-          <w:szCs w:val="22"/>
-          <w:highlight w:val="yellow"/>
-          <w:lang w:val="es-ES"/>
-        </w:rPr>
-        <w:t xml:space="preserve">': 'el Administrador Único es el responsable', 'administradores': 'los Administradores somos los responsables' } %} {{ </w:t>
-      </w:r>
-      <w:proofErr w:type="spellStart"/>
-      <w:r>
-        <w:rPr>
-          <w:sz w:val="22"/>
-          <w:szCs w:val="22"/>
-          <w:highlight w:val="yellow"/>
-          <w:lang w:val="es-ES"/>
-        </w:rPr>
-        <w:t>organo_text</w:t>
-      </w:r>
-      <w:proofErr w:type="spellEnd"/>
-      <w:r>
-        <w:rPr>
-          <w:sz w:val="22"/>
-          <w:szCs w:val="22"/>
-          <w:highlight w:val="yellow"/>
-          <w:lang w:val="es-ES"/>
-        </w:rPr>
-        <w:t>[</w:t>
-      </w:r>
-      <w:proofErr w:type="spellStart"/>
-      <w:r>
-        <w:rPr>
-          <w:sz w:val="22"/>
-          <w:szCs w:val="22"/>
-          <w:highlight w:val="yellow"/>
-          <w:lang w:val="es-ES"/>
-        </w:rPr>
-        <w:t>organo</w:t>
-      </w:r>
-      <w:proofErr w:type="spellEnd"/>
-      <w:r>
-        <w:rPr>
-          <w:sz w:val="22"/>
-          <w:szCs w:val="22"/>
-          <w:highlight w:val="yellow"/>
-          <w:lang w:val="es-ES"/>
-        </w:rPr>
-        <w:t>] }}</w:t>
-      </w:r>
-      <w:r>
-        <w:rPr>
-          <w:sz w:val="22"/>
-          <w:szCs w:val="22"/>
-          <w:lang w:val="es-ES"/>
-        </w:rPr>
-        <w:t xml:space="preserve"> </w:t>
-      </w:r>
-      <w:r>
-        <w:rPr>
-          <w:sz w:val="22"/>
-          <w:szCs w:val="22"/>
-          <w:lang w:val="es-ES"/>
-        </w:rPr>
-        <w:t xml:space="preserve">de </w:t>
-      </w:r>
-      <w:r>
-        <w:rPr>
-          <w:sz w:val="22"/>
-          <w:szCs w:val="22"/>
-          <w:lang w:val="es-ES"/>
-        </w:rPr>
-        <w:t xml:space="preserve">la formulación de las cuentas anuales de conformidad con el marco de información financiera que resulta de aplicación a la Entidad, y en particular de que las mismas expresen la imagen fiel del patrimonio, de la situación financiera y de </w:t>
-      </w:r>
-      <w:r>
-        <w:rPr>
-          <w:sz w:val="22"/>
-          <w:szCs w:val="22"/>
-          <w:lang w:val="es-ES" w:eastAsia="es-ES"/>
-        </w:rPr>
-        <w:t>los resultados de sus operaciones</w:t>
-      </w:r>
-      <w:r>
-        <w:rPr>
-          <w:sz w:val="22"/>
-          <w:szCs w:val="22"/>
-          <w:lang w:val="es-ES"/>
-        </w:rPr>
-        <w:t>, de conformidad el marco normativo de información financiera aplicable a la Entidad en España).</w:t>
-      </w:r>
-      <w:r>
-        <w:t xml:space="preserve"> </w:t>
-      </w:r>
-      <w:r>
-        <w:rPr>
-          <w:sz w:val="22"/>
-          <w:szCs w:val="22"/>
-          <w:highlight w:val="yellow"/>
-          <w:lang w:val="es-ES"/>
-        </w:rPr>
-        <w:t xml:space="preserve">{% </w:t>
-      </w:r>
-      <w:proofErr w:type="spellStart"/>
-      <w:r>
-        <w:rPr>
-          <w:sz w:val="22"/>
-          <w:szCs w:val="22"/>
-          <w:highlight w:val="yellow"/>
-          <w:lang w:val="es-ES"/>
-        </w:rPr>
-        <w:t>if</w:t>
-      </w:r>
-      <w:proofErr w:type="spellEnd"/>
-      <w:r>
-        <w:rPr>
-          <w:sz w:val="22"/>
-          <w:szCs w:val="22"/>
-          <w:highlight w:val="yellow"/>
-          <w:lang w:val="es-ES"/>
-        </w:rPr>
-        <w:t xml:space="preserve"> </w:t>
-      </w:r>
-      <w:proofErr w:type="spellStart"/>
-      <w:r>
-        <w:rPr>
-          <w:sz w:val="22"/>
-          <w:szCs w:val="22"/>
-          <w:highlight w:val="yellow"/>
-          <w:lang w:val="es-ES"/>
-        </w:rPr>
-        <w:t>comision</w:t>
-      </w:r>
-      <w:proofErr w:type="spellEnd"/>
-      <w:r>
-        <w:rPr>
-          <w:sz w:val="22"/>
-          <w:szCs w:val="22"/>
-          <w:highlight w:val="yellow"/>
-          <w:lang w:val="es-ES"/>
-        </w:rPr>
-        <w:t xml:space="preserve"> == 'sí' </w:t>
-      </w:r>
-      <w:proofErr w:type="gramStart"/>
-      <w:r>
-        <w:rPr>
-          <w:sz w:val="22"/>
-          <w:szCs w:val="22"/>
-          <w:highlight w:val="yellow"/>
-          <w:lang w:val="es-ES"/>
-        </w:rPr>
-        <w:t>%}</w:t>
-      </w:r>
-      <w:r>
-        <w:rPr>
-          <w:sz w:val="22"/>
-          <w:szCs w:val="22"/>
-          <w:lang w:val="es-ES"/>
-        </w:rPr>
-        <w:t>Asimismo</w:t>
-      </w:r>
-      <w:proofErr w:type="gramEnd"/>
-      <w:r>
-        <w:rPr>
-          <w:sz w:val="22"/>
-          <w:szCs w:val="22"/>
-          <w:lang w:val="es-ES"/>
-        </w:rPr>
-        <w:t>, la Comisión de Auditoría (u órgano equivalente) supervisa el proceso de elaboración y presentación de la información financiera preceptiva y formula recomendaciones al órgano de administración para salvaguardar su integridad.</w:t>
+        <w:t>{% if comision == 'sí' %}</w:t>
+      </w:r>
+      <w:r>
+        <w:rPr>
+          <w:sz w:val="22"/>
+          <w:szCs w:val="22"/>
+          <w:lang w:val="es-ES"/>
+        </w:rPr>
+        <w:t>Asimismo, la Comisión de Auditoría (u órgano equivalente) supervisa el proceso de elaboración y presentación de la información financiera preceptiva y formula recomendaciones al órgano de administración para salvaguardar su integridad.</w:t>
       </w:r>
     </w:p>
     <w:p>
@@ -822,27 +617,7 @@
           <w:highlight w:val="yellow"/>
           <w:lang w:val="es-ES"/>
         </w:rPr>
-        <w:t xml:space="preserve">{% </w:t>
-      </w:r>
-      <w:proofErr w:type="spellStart"/>
-      <w:r>
-        <w:rPr>
-          <w:sz w:val="22"/>
-          <w:szCs w:val="22"/>
-          <w:highlight w:val="yellow"/>
-          <w:lang w:val="es-ES"/>
-        </w:rPr>
-        <w:t>endif</w:t>
-      </w:r>
-      <w:proofErr w:type="spellEnd"/>
-      <w:r>
-        <w:rPr>
-          <w:sz w:val="22"/>
-          <w:szCs w:val="22"/>
-          <w:highlight w:val="yellow"/>
-          <w:lang w:val="es-ES"/>
-        </w:rPr>
-        <w:t xml:space="preserve"> %}</w:t>
+        <w:t>{% endif %}</w:t>
       </w:r>
     </w:p>
     <w:p>
@@ -996,47 +771,7 @@
           <w:highlight w:val="yellow"/>
           <w:lang w:val="es-ES"/>
         </w:rPr>
-        <w:t xml:space="preserve">{% </w:t>
-      </w:r>
-      <w:proofErr w:type="spellStart"/>
-      <w:r>
-        <w:rPr>
-          <w:sz w:val="22"/>
-          <w:szCs w:val="22"/>
-          <w:highlight w:val="yellow"/>
-          <w:lang w:val="es-ES"/>
-        </w:rPr>
-        <w:t>if</w:t>
-      </w:r>
-      <w:proofErr w:type="spellEnd"/>
-      <w:r>
-        <w:rPr>
-          <w:sz w:val="22"/>
-          <w:szCs w:val="22"/>
-          <w:highlight w:val="yellow"/>
-          <w:lang w:val="es-ES"/>
-        </w:rPr>
-        <w:t xml:space="preserve"> </w:t>
-      </w:r>
-      <w:proofErr w:type="spellStart"/>
-      <w:r>
-        <w:rPr>
-          <w:sz w:val="22"/>
-          <w:szCs w:val="22"/>
-          <w:highlight w:val="yellow"/>
-          <w:lang w:val="es-ES"/>
-        </w:rPr>
-        <w:t>incorreccion</w:t>
-      </w:r>
-      <w:proofErr w:type="spellEnd"/>
-      <w:r>
-        <w:rPr>
-          <w:sz w:val="22"/>
-          <w:szCs w:val="22"/>
-          <w:highlight w:val="yellow"/>
-          <w:lang w:val="es-ES"/>
-        </w:rPr>
-        <w:t xml:space="preserve"> == 'sí' %} </w:t>
+        <w:t xml:space="preserve">{% if incorreccion == 'sí' %} </w:t>
       </w:r>
     </w:p>
     <w:p>
@@ -1138,7 +873,6 @@
         </w:rPr>
         <w:t xml:space="preserve">Las cifras e información correspondientes al ejercicio </w:t>
       </w:r>
-      <w:proofErr w:type="gramStart"/>
       <w:r>
         <w:rPr>
           <w:sz w:val="22"/>
@@ -1146,29 +880,105 @@
           <w:highlight w:val="yellow"/>
           <w:lang w:val="es-ES"/>
         </w:rPr>
-        <w:t xml:space="preserve">{{ </w:t>
-      </w:r>
-      <w:proofErr w:type="spellStart"/>
-      <w:r>
-        <w:rPr>
+        <w:t>{{ anio_incorreccion|int - 1 }}</w:t>
+      </w:r>
+      <w:r>
+        <w:rPr>
+          <w:sz w:val="22"/>
+          <w:szCs w:val="22"/>
+          <w:lang w:val="es-ES"/>
+        </w:rPr>
+        <w:t xml:space="preserve"> </w:t>
+      </w:r>
+      <w:r>
+        <w:rPr>
+          <w:sz w:val="22"/>
+          <w:szCs w:val="22"/>
+          <w:lang w:val="es-ES"/>
+        </w:rPr>
+        <w:t xml:space="preserve">que figuran en las cuentas anuales del ejercicio </w:t>
+      </w:r>
+      <w:r>
+        <w:rPr>
+          <w:rFonts w:ascii="Georgia" w:hAnsi="Georgia" w:cs="Arial"/>
           <w:sz w:val="22"/>
           <w:szCs w:val="22"/>
           <w:highlight w:val="yellow"/>
           <w:lang w:val="es-ES"/>
         </w:rPr>
-        <w:t>anio</w:t>
-      </w:r>
-      <w:proofErr w:type="gramEnd"/>
-      <w:r>
-        <w:rPr>
+        <w:t>{{Anio_incorreccion}}</w:t>
+      </w:r>
+      <w:r>
+        <w:rPr>
+          <w:sz w:val="22"/>
+          <w:szCs w:val="22"/>
+          <w:lang w:val="es-ES"/>
+        </w:rPr>
+        <w:t xml:space="preserve"> a efectos comparativos, han sido </w:t>
+      </w:r>
+      <w:r>
+        <w:rPr>
+          <w:sz w:val="22"/>
+          <w:szCs w:val="22"/>
+          <w:lang w:val="es-ES"/>
+        </w:rPr>
+        <w:t xml:space="preserve">adaptadas </w:t>
+      </w:r>
+      <w:r>
+        <w:rPr>
+          <w:sz w:val="22"/>
+          <w:szCs w:val="22"/>
+          <w:lang w:val="es-ES"/>
+        </w:rPr>
+        <w:t xml:space="preserve">con el fin de corregir las incorrecciones materiales detectadas en el epígrafe </w:t>
+      </w:r>
+      <w:r>
+        <w:rPr>
+          <w:rFonts w:ascii="Georgia" w:hAnsi="Georgia" w:cs="Arial"/>
           <w:sz w:val="22"/>
           <w:szCs w:val="22"/>
           <w:highlight w:val="yellow"/>
           <w:lang w:val="es-ES"/>
         </w:rPr>
-        <w:t>_incorreccion|int</w:t>
-      </w:r>
-      <w:proofErr w:type="spellEnd"/>
+        <w:t>{{Epigrafe}}</w:t>
+      </w:r>
+      <w:r>
+        <w:rPr>
+          <w:sz w:val="22"/>
+          <w:szCs w:val="22"/>
+          <w:lang w:val="es-ES"/>
+        </w:rPr>
+        <w:t>de las cuentas anuales del ejercicio anterior, por lo que dicha información no coincide con la contenida en las cuentas anuales aprobadas por la Junta General de Accionistas. Dicha corrección es adecuada y se encuentra explicada en la memoria de las cuentas anuales.</w:t>
+      </w:r>
+      <w:r>
+        <w:rPr>
+          <w:sz w:val="22"/>
+          <w:szCs w:val="22"/>
+          <w:lang w:val="es-ES"/>
+        </w:rPr>
+        <w:t xml:space="preserve"> </w:t>
+      </w:r>
+    </w:p>
+    <w:p>
+      <w:pPr>
+        <w:pStyle w:val="Prrafodelista"/>
+        <w:rPr>
+          <w:sz w:val="22"/>
+          <w:szCs w:val="22"/>
+          <w:lang w:val="es-ES"/>
+        </w:rPr>
+      </w:pPr>
+    </w:p>
+    <w:p>
+      <w:pPr>
+        <w:suppressAutoHyphens/>
+        <w:jc w:val="both"/>
+        <w:rPr>
+          <w:sz w:val="22"/>
+          <w:szCs w:val="22"/>
+          <w:lang w:val="es-ES"/>
+        </w:rPr>
+      </w:pPr>
       <w:r>
         <w:rPr>
           <w:sz w:val="22"/>
@@ -1176,197 +986,7 @@
           <w:highlight w:val="yellow"/>
           <w:lang w:val="es-ES"/>
         </w:rPr>
-        <w:t xml:space="preserve"> - </w:t>
-      </w:r>
-      <w:proofErr w:type="gramStart"/>
-      <w:r>
-        <w:rPr>
-          <w:sz w:val="22"/>
-          <w:szCs w:val="22"/>
-          <w:highlight w:val="yellow"/>
-          <w:lang w:val="es-ES"/>
-        </w:rPr>
-        <w:t>1 }</w:t>
-      </w:r>
-      <w:proofErr w:type="gramEnd"/>
-      <w:r>
-        <w:rPr>
-          <w:sz w:val="22"/>
-          <w:szCs w:val="22"/>
-          <w:highlight w:val="yellow"/>
-          <w:lang w:val="es-ES"/>
-        </w:rPr>
-        <w:t>}</w:t>
-      </w:r>
-      <w:r>
-        <w:rPr>
-          <w:sz w:val="22"/>
-          <w:szCs w:val="22"/>
-          <w:lang w:val="es-ES"/>
-        </w:rPr>
-        <w:t xml:space="preserve"> </w:t>
-      </w:r>
-      <w:r>
-        <w:rPr>
-          <w:sz w:val="22"/>
-          <w:szCs w:val="22"/>
-          <w:lang w:val="es-ES"/>
-        </w:rPr>
-        <w:t xml:space="preserve">que figuran en las cuentas anuales del ejercicio </w:t>
-      </w:r>
-      <w:r>
-        <w:rPr>
-          <w:rFonts w:ascii="Georgia" w:hAnsi="Georgia" w:cs="Arial"/>
-          <w:sz w:val="22"/>
-          <w:szCs w:val="22"/>
-          <w:highlight w:val="yellow"/>
-          <w:lang w:val="es-ES"/>
-        </w:rPr>
-        <w:t>{{</w:t>
-      </w:r>
-      <w:proofErr w:type="spellStart"/>
-      <w:r>
-        <w:rPr>
-          <w:rFonts w:ascii="Georgia" w:hAnsi="Georgia" w:cs="Arial"/>
-          <w:sz w:val="22"/>
-          <w:szCs w:val="22"/>
-          <w:highlight w:val="yellow"/>
-          <w:lang w:val="es-ES"/>
-        </w:rPr>
-        <w:t>Anio_incorreccion</w:t>
-      </w:r>
-      <w:proofErr w:type="spellEnd"/>
-      <w:r>
-        <w:rPr>
-          <w:rFonts w:ascii="Georgia" w:hAnsi="Georgia" w:cs="Arial"/>
-          <w:sz w:val="22"/>
-          <w:szCs w:val="22"/>
-          <w:highlight w:val="yellow"/>
-          <w:lang w:val="es-ES"/>
-        </w:rPr>
-        <w:t>}}</w:t>
-      </w:r>
-      <w:r>
-        <w:rPr>
-          <w:sz w:val="22"/>
-          <w:szCs w:val="22"/>
-          <w:lang w:val="es-ES"/>
-        </w:rPr>
-        <w:t xml:space="preserve"> a efectos comparativos, han sido </w:t>
-      </w:r>
-      <w:r>
-        <w:rPr>
-          <w:sz w:val="22"/>
-          <w:szCs w:val="22"/>
-          <w:lang w:val="es-ES"/>
-        </w:rPr>
-        <w:t xml:space="preserve">adaptadas </w:t>
-      </w:r>
-      <w:r>
-        <w:rPr>
-          <w:sz w:val="22"/>
-          <w:szCs w:val="22"/>
-          <w:lang w:val="es-ES"/>
-        </w:rPr>
-        <w:t xml:space="preserve">con el fin de corregir las incorrecciones materiales detectadas en el epígrafe </w:t>
-      </w:r>
-      <w:r>
-        <w:rPr>
-          <w:rFonts w:ascii="Georgia" w:hAnsi="Georgia" w:cs="Arial"/>
-          <w:sz w:val="22"/>
-          <w:szCs w:val="22"/>
-          <w:highlight w:val="yellow"/>
-          <w:lang w:val="es-ES"/>
-        </w:rPr>
-        <w:t>{{</w:t>
-      </w:r>
-      <w:proofErr w:type="spellStart"/>
-      <w:r>
-        <w:rPr>
-          <w:rFonts w:ascii="Georgia" w:hAnsi="Georgia" w:cs="Arial"/>
-          <w:sz w:val="22"/>
-          <w:szCs w:val="22"/>
-          <w:highlight w:val="yellow"/>
-          <w:lang w:val="es-ES"/>
-        </w:rPr>
-        <w:t>Epigrafe</w:t>
-      </w:r>
-      <w:proofErr w:type="spellEnd"/>
-      <w:r>
-        <w:rPr>
-          <w:rFonts w:ascii="Georgia" w:hAnsi="Georgia" w:cs="Arial"/>
-          <w:sz w:val="22"/>
-          <w:szCs w:val="22"/>
-          <w:highlight w:val="yellow"/>
-          <w:lang w:val="es-ES"/>
-        </w:rPr>
-        <w:t>}}</w:t>
-      </w:r>
-      <w:r>
-        <w:rPr>
-          <w:sz w:val="22"/>
-          <w:szCs w:val="22"/>
-          <w:lang w:val="es-ES"/>
-        </w:rPr>
-        <w:t>de las cuentas anuales del ejercicio anterior, por lo que dicha información no coincide con la contenida en las cuentas anuales aprobadas por la Junta General de Accionistas. Dicha corrección es adecuada y se encuentra explicada en la memoria de las cuentas anuales.</w:t>
-      </w:r>
-      <w:r>
-        <w:rPr>
-          <w:sz w:val="22"/>
-          <w:szCs w:val="22"/>
-          <w:lang w:val="es-ES"/>
-        </w:rPr>
-        <w:t xml:space="preserve"> </w:t>
-      </w:r>
-    </w:p>
-    <w:p>
-      <w:pPr>
-        <w:pStyle w:val="Prrafodelista"/>
-        <w:rPr>
-          <w:sz w:val="22"/>
-          <w:szCs w:val="22"/>
-          <w:lang w:val="es-ES"/>
-        </w:rPr>
-      </w:pPr>
-    </w:p>
-    <w:p>
-      <w:pPr>
-        <w:suppressAutoHyphens/>
-        <w:jc w:val="both"/>
-        <w:rPr>
-          <w:sz w:val="22"/>
-          <w:szCs w:val="22"/>
-          <w:lang w:val="es-ES"/>
-        </w:rPr>
-      </w:pPr>
-      <w:r>
-        <w:rPr>
-          <w:sz w:val="22"/>
-          <w:szCs w:val="22"/>
-          <w:highlight w:val="yellow"/>
-          <w:lang w:val="es-ES"/>
-        </w:rPr>
-        <w:t xml:space="preserve">{% </w:t>
-      </w:r>
-      <w:proofErr w:type="spellStart"/>
-      <w:r>
-        <w:rPr>
-          <w:sz w:val="22"/>
-          <w:szCs w:val="22"/>
-          <w:highlight w:val="yellow"/>
-          <w:lang w:val="es-ES"/>
-        </w:rPr>
-        <w:t>endif</w:t>
-      </w:r>
-      <w:proofErr w:type="spellEnd"/>
-      <w:r>
-        <w:rPr>
-          <w:sz w:val="22"/>
-          <w:szCs w:val="22"/>
-          <w:highlight w:val="yellow"/>
-          <w:lang w:val="es-ES"/>
-        </w:rPr>
-        <w:t xml:space="preserve"> %}</w:t>
+        <w:t>{% endif %}</w:t>
       </w:r>
     </w:p>
     <w:p>
@@ -1448,7 +1068,6 @@
           <w:szCs w:val="22"/>
           <w:lang w:val="es-ES"/>
         </w:rPr>
-        <w:lastRenderedPageBreak/>
         <w:t>Información proporcionada</w:t>
       </w:r>
     </w:p>
@@ -1527,294 +1146,40 @@
           <w:lang w:val="fr-FR"/>
         </w:rPr>
       </w:pPr>
-      <w:proofErr w:type="spellStart"/>
       <w:r>
         <w:rPr>
           <w:sz w:val="22"/>
           <w:szCs w:val="22"/>
           <w:lang w:val="fr-FR"/>
         </w:rPr>
-        <w:t>Acceso</w:t>
-      </w:r>
-      <w:proofErr w:type="spellEnd"/>
+        <w:t xml:space="preserve">Acceso a toda la información de la que tenemos conocimiento y </w:t>
+      </w:r>
+      <w:proofErr w:type="gramStart"/>
       <w:r>
         <w:rPr>
           <w:sz w:val="22"/>
           <w:szCs w:val="22"/>
           <w:lang w:val="fr-FR"/>
         </w:rPr>
-        <w:t xml:space="preserve"> a </w:t>
-      </w:r>
-      <w:proofErr w:type="spellStart"/>
+        <w:t>que es</w:t>
+      </w:r>
+      <w:proofErr w:type="gramEnd"/>
       <w:r>
         <w:rPr>
           <w:sz w:val="22"/>
           <w:szCs w:val="22"/>
           <w:lang w:val="fr-FR"/>
         </w:rPr>
-        <w:t>toda</w:t>
-      </w:r>
-      <w:proofErr w:type="spellEnd"/>
+        <w:t xml:space="preserve"> relevante para la preparación de las cuentas anuales, tal como registros, documentación y otro </w:t>
+      </w:r>
+      <w:proofErr w:type="gramStart"/>
       <w:r>
         <w:rPr>
           <w:sz w:val="22"/>
           <w:szCs w:val="22"/>
           <w:lang w:val="fr-FR"/>
         </w:rPr>
-        <w:t xml:space="preserve"> la </w:t>
-      </w:r>
-      <w:proofErr w:type="spellStart"/>
-      <w:r>
-        <w:rPr>
-          <w:sz w:val="22"/>
-          <w:szCs w:val="22"/>
-          <w:lang w:val="fr-FR"/>
-        </w:rPr>
-        <w:t>información</w:t>
-      </w:r>
-      <w:proofErr w:type="spellEnd"/>
-      <w:r>
-        <w:rPr>
-          <w:sz w:val="22"/>
-          <w:szCs w:val="22"/>
-          <w:lang w:val="fr-FR"/>
-        </w:rPr>
-        <w:t xml:space="preserve"> de la que </w:t>
-      </w:r>
-      <w:proofErr w:type="spellStart"/>
-      <w:r>
-        <w:rPr>
-          <w:sz w:val="22"/>
-          <w:szCs w:val="22"/>
-          <w:lang w:val="fr-FR"/>
-        </w:rPr>
-        <w:t>tenemos</w:t>
-      </w:r>
-      <w:proofErr w:type="spellEnd"/>
-      <w:r>
-        <w:rPr>
-          <w:sz w:val="22"/>
-          <w:szCs w:val="22"/>
-          <w:lang w:val="fr-FR"/>
-        </w:rPr>
-        <w:t xml:space="preserve"> </w:t>
-      </w:r>
-      <w:proofErr w:type="spellStart"/>
-      <w:r>
-        <w:rPr>
-          <w:sz w:val="22"/>
-          <w:szCs w:val="22"/>
-          <w:lang w:val="fr-FR"/>
-        </w:rPr>
-        <w:t>conocimiento</w:t>
-      </w:r>
-      <w:proofErr w:type="spellEnd"/>
-      <w:r>
-        <w:rPr>
-          <w:sz w:val="22"/>
-          <w:szCs w:val="22"/>
-          <w:lang w:val="fr-FR"/>
-        </w:rPr>
-        <w:t xml:space="preserve"> y </w:t>
-      </w:r>
-      <w:proofErr w:type="gramStart"/>
-      <w:r>
-        <w:rPr>
-          <w:sz w:val="22"/>
-          <w:szCs w:val="22"/>
-          <w:lang w:val="fr-FR"/>
-        </w:rPr>
-        <w:t>que es</w:t>
-      </w:r>
-      <w:proofErr w:type="gramEnd"/>
-      <w:r>
-        <w:rPr>
-          <w:sz w:val="22"/>
-          <w:szCs w:val="22"/>
-          <w:lang w:val="fr-FR"/>
-        </w:rPr>
-        <w:t xml:space="preserve"> </w:t>
-      </w:r>
-      <w:proofErr w:type="spellStart"/>
-      <w:r>
-        <w:rPr>
-          <w:sz w:val="22"/>
-          <w:szCs w:val="22"/>
-          <w:lang w:val="fr-FR"/>
-        </w:rPr>
-        <w:t>relevante</w:t>
-      </w:r>
-      <w:proofErr w:type="spellEnd"/>
-      <w:r>
-        <w:rPr>
-          <w:sz w:val="22"/>
-          <w:szCs w:val="22"/>
-          <w:lang w:val="fr-FR"/>
-        </w:rPr>
-        <w:t xml:space="preserve"> para la </w:t>
-      </w:r>
-      <w:proofErr w:type="spellStart"/>
-      <w:r>
-        <w:rPr>
-          <w:sz w:val="22"/>
-          <w:szCs w:val="22"/>
-          <w:lang w:val="fr-FR"/>
-        </w:rPr>
-        <w:t>preparación</w:t>
-      </w:r>
-      <w:proofErr w:type="spellEnd"/>
-      <w:r>
-        <w:rPr>
-          <w:sz w:val="22"/>
-          <w:szCs w:val="22"/>
-          <w:lang w:val="fr-FR"/>
-        </w:rPr>
-        <w:t xml:space="preserve"> de las </w:t>
-      </w:r>
-      <w:proofErr w:type="spellStart"/>
-      <w:r>
-        <w:rPr>
-          <w:sz w:val="22"/>
-          <w:szCs w:val="22"/>
-          <w:lang w:val="fr-FR"/>
-        </w:rPr>
-        <w:t>cuentas</w:t>
-      </w:r>
-      <w:proofErr w:type="spellEnd"/>
-      <w:r>
-        <w:rPr>
-          <w:sz w:val="22"/>
-          <w:szCs w:val="22"/>
-          <w:lang w:val="fr-FR"/>
-        </w:rPr>
-        <w:t xml:space="preserve"> </w:t>
-      </w:r>
-      <w:proofErr w:type="spellStart"/>
-      <w:r>
-        <w:rPr>
-          <w:sz w:val="22"/>
-          <w:szCs w:val="22"/>
-          <w:lang w:val="fr-FR"/>
-        </w:rPr>
-        <w:t>anuales</w:t>
-      </w:r>
-      <w:proofErr w:type="spellEnd"/>
-      <w:r>
-        <w:rPr>
-          <w:sz w:val="22"/>
-          <w:szCs w:val="22"/>
-          <w:lang w:val="fr-FR"/>
-        </w:rPr>
-        <w:t xml:space="preserve">, </w:t>
-      </w:r>
-      <w:proofErr w:type="spellStart"/>
-      <w:r>
-        <w:rPr>
-          <w:sz w:val="22"/>
-          <w:szCs w:val="22"/>
-          <w:lang w:val="fr-FR"/>
-        </w:rPr>
-        <w:t>tal</w:t>
-      </w:r>
-      <w:proofErr w:type="spellEnd"/>
-      <w:r>
-        <w:rPr>
-          <w:sz w:val="22"/>
-          <w:szCs w:val="22"/>
-          <w:lang w:val="fr-FR"/>
-        </w:rPr>
-        <w:t xml:space="preserve"> </w:t>
-      </w:r>
-      <w:proofErr w:type="spellStart"/>
-      <w:r>
-        <w:rPr>
-          <w:sz w:val="22"/>
-          <w:szCs w:val="22"/>
-          <w:lang w:val="fr-FR"/>
-        </w:rPr>
-        <w:t>como</w:t>
-      </w:r>
-      <w:proofErr w:type="spellEnd"/>
-      <w:r>
-        <w:rPr>
-          <w:sz w:val="22"/>
-          <w:szCs w:val="22"/>
-          <w:lang w:val="fr-FR"/>
-        </w:rPr>
-        <w:t xml:space="preserve"> </w:t>
-      </w:r>
-      <w:proofErr w:type="spellStart"/>
-      <w:r>
-        <w:rPr>
-          <w:sz w:val="22"/>
-          <w:szCs w:val="22"/>
-          <w:lang w:val="fr-FR"/>
-        </w:rPr>
-        <w:t>registros</w:t>
-      </w:r>
-      <w:proofErr w:type="spellEnd"/>
-      <w:r>
-        <w:rPr>
-          <w:sz w:val="22"/>
-          <w:szCs w:val="22"/>
-          <w:lang w:val="fr-FR"/>
-        </w:rPr>
-        <w:t xml:space="preserve">, </w:t>
-      </w:r>
-      <w:proofErr w:type="spellStart"/>
-      <w:r>
-        <w:rPr>
-          <w:sz w:val="22"/>
-          <w:szCs w:val="22"/>
-          <w:lang w:val="fr-FR"/>
-        </w:rPr>
-        <w:t>documentación</w:t>
-      </w:r>
-      <w:proofErr w:type="spellEnd"/>
-      <w:r>
-        <w:rPr>
-          <w:sz w:val="22"/>
-          <w:szCs w:val="22"/>
-          <w:lang w:val="fr-FR"/>
-        </w:rPr>
-        <w:t xml:space="preserve"> y </w:t>
-      </w:r>
-      <w:proofErr w:type="spellStart"/>
-      <w:r>
-        <w:rPr>
-          <w:sz w:val="22"/>
-          <w:szCs w:val="22"/>
-          <w:lang w:val="fr-FR"/>
-        </w:rPr>
-        <w:t>otro</w:t>
-      </w:r>
-      <w:proofErr w:type="spellEnd"/>
-      <w:r>
-        <w:rPr>
-          <w:sz w:val="22"/>
-          <w:szCs w:val="22"/>
-          <w:lang w:val="fr-FR"/>
-        </w:rPr>
-        <w:t xml:space="preserve"> </w:t>
-      </w:r>
-      <w:proofErr w:type="spellStart"/>
-      <w:proofErr w:type="gramStart"/>
-      <w:r>
-        <w:rPr>
-          <w:sz w:val="22"/>
-          <w:szCs w:val="22"/>
-          <w:lang w:val="fr-FR"/>
-        </w:rPr>
-        <w:t>material</w:t>
-      </w:r>
-      <w:proofErr w:type="spellEnd"/>
-      <w:r>
-        <w:rPr>
-          <w:sz w:val="22"/>
-          <w:szCs w:val="22"/>
-          <w:lang w:val="fr-FR"/>
-        </w:rPr>
-        <w:t>;</w:t>
+        <w:t>material;</w:t>
       </w:r>
       <w:proofErr w:type="gramEnd"/>
       <w:r>
@@ -1832,9 +1197,9 @@
           <w:highlight w:val="yellow"/>
           <w:lang w:val="fr-FR"/>
         </w:rPr>
-        <w:t xml:space="preserve">{% if </w:t>
-      </w:r>
-      <w:proofErr w:type="spellStart"/>
+        <w:t xml:space="preserve">{% if limitacion_alcance == 'sí' </w:t>
+      </w:r>
+      <w:proofErr w:type="gramStart"/>
       <w:r>
         <w:rPr>
           <w:sz w:val="22"/>
@@ -1842,9 +1207,9 @@
           <w:highlight w:val="yellow"/>
           <w:lang w:val="fr-FR"/>
         </w:rPr>
-        <w:t>limitacion_alcance</w:t>
-      </w:r>
-      <w:proofErr w:type="spellEnd"/>
+        <w:t>%}excepto</w:t>
+      </w:r>
+      <w:proofErr w:type="gramEnd"/>
       <w:r>
         <w:rPr>
           <w:sz w:val="22"/>
@@ -1852,9 +1217,9 @@
           <w:highlight w:val="yellow"/>
           <w:lang w:val="fr-FR"/>
         </w:rPr>
-        <w:t xml:space="preserve"> == '</w:t>
-      </w:r>
-      <w:proofErr w:type="spellStart"/>
+        <w:t xml:space="preserve"> por </w:t>
+      </w:r>
+      <w:proofErr w:type="gramStart"/>
       <w:r>
         <w:rPr>
           <w:sz w:val="22"/>
@@ -1862,9 +1227,9 @@
           <w:highlight w:val="yellow"/>
           <w:lang w:val="fr-FR"/>
         </w:rPr>
-        <w:t>sí</w:t>
-      </w:r>
-      <w:proofErr w:type="spellEnd"/>
+        <w:t>{{ detalle</w:t>
+      </w:r>
+      <w:proofErr w:type="gramEnd"/>
       <w:r>
         <w:rPr>
           <w:sz w:val="22"/>
@@ -1872,7 +1237,7 @@
           <w:highlight w:val="yellow"/>
           <w:lang w:val="fr-FR"/>
         </w:rPr>
-        <w:t xml:space="preserve">' </w:t>
+        <w:t>_</w:t>
       </w:r>
       <w:proofErr w:type="gramStart"/>
       <w:r>
@@ -1882,9 +1247,9 @@
           <w:highlight w:val="yellow"/>
           <w:lang w:val="fr-FR"/>
         </w:rPr>
-        <w:t>%}</w:t>
-      </w:r>
-      <w:proofErr w:type="spellStart"/>
+        <w:t>limitacion }}{</w:t>
+      </w:r>
+      <w:proofErr w:type="gramEnd"/>
       <w:r>
         <w:rPr>
           <w:sz w:val="22"/>
@@ -1892,118 +1257,7 @@
           <w:highlight w:val="yellow"/>
           <w:lang w:val="fr-FR"/>
         </w:rPr>
-        <w:t>excepto</w:t>
-      </w:r>
-      <w:proofErr w:type="spellEnd"/>
-      <w:proofErr w:type="gramEnd"/>
-      <w:r>
-        <w:rPr>
-          <w:sz w:val="22"/>
-          <w:szCs w:val="22"/>
-          <w:highlight w:val="yellow"/>
-          <w:lang w:val="fr-FR"/>
-        </w:rPr>
-        <w:t xml:space="preserve"> </w:t>
-      </w:r>
-      <w:proofErr w:type="spellStart"/>
-      <w:r>
-        <w:rPr>
-          <w:sz w:val="22"/>
-          <w:szCs w:val="22"/>
-          <w:highlight w:val="yellow"/>
-          <w:lang w:val="fr-FR"/>
-        </w:rPr>
-        <w:t>por</w:t>
-      </w:r>
-      <w:proofErr w:type="spellEnd"/>
-      <w:r>
-        <w:rPr>
-          <w:sz w:val="22"/>
-          <w:szCs w:val="22"/>
-          <w:highlight w:val="yellow"/>
-          <w:lang w:val="fr-FR"/>
-        </w:rPr>
-        <w:t xml:space="preserve"> </w:t>
-      </w:r>
-      <w:proofErr w:type="gramStart"/>
-      <w:r>
-        <w:rPr>
-          <w:sz w:val="22"/>
-          <w:szCs w:val="22"/>
-          <w:highlight w:val="yellow"/>
-          <w:lang w:val="fr-FR"/>
-        </w:rPr>
-        <w:t xml:space="preserve">{{ </w:t>
-      </w:r>
-      <w:proofErr w:type="spellStart"/>
-      <w:r>
-        <w:rPr>
-          <w:sz w:val="22"/>
-          <w:szCs w:val="22"/>
-          <w:highlight w:val="yellow"/>
-          <w:lang w:val="fr-FR"/>
-        </w:rPr>
-        <w:t>detalle</w:t>
-      </w:r>
-      <w:proofErr w:type="gramEnd"/>
-      <w:r>
-        <w:rPr>
-          <w:sz w:val="22"/>
-          <w:szCs w:val="22"/>
-          <w:highlight w:val="yellow"/>
-          <w:lang w:val="fr-FR"/>
-        </w:rPr>
-        <w:t>_</w:t>
-      </w:r>
-      <w:proofErr w:type="gramStart"/>
-      <w:r>
-        <w:rPr>
-          <w:sz w:val="22"/>
-          <w:szCs w:val="22"/>
-          <w:highlight w:val="yellow"/>
-          <w:lang w:val="fr-FR"/>
-        </w:rPr>
-        <w:t>limitacion</w:t>
-      </w:r>
-      <w:proofErr w:type="spellEnd"/>
-      <w:r>
-        <w:rPr>
-          <w:sz w:val="22"/>
-          <w:szCs w:val="22"/>
-          <w:highlight w:val="yellow"/>
-          <w:lang w:val="fr-FR"/>
-        </w:rPr>
-        <w:t xml:space="preserve"> }}{</w:t>
-      </w:r>
-      <w:proofErr w:type="gramEnd"/>
-      <w:r>
-        <w:rPr>
-          <w:sz w:val="22"/>
-          <w:szCs w:val="22"/>
-          <w:highlight w:val="yellow"/>
-          <w:lang w:val="fr-FR"/>
-        </w:rPr>
-        <w:t xml:space="preserve">% </w:t>
-      </w:r>
-      <w:proofErr w:type="spellStart"/>
-      <w:r>
-        <w:rPr>
-          <w:sz w:val="22"/>
-          <w:szCs w:val="22"/>
-          <w:highlight w:val="yellow"/>
-          <w:lang w:val="fr-FR"/>
-        </w:rPr>
-        <w:t>endif</w:t>
-      </w:r>
-      <w:proofErr w:type="spellEnd"/>
-      <w:r>
-        <w:rPr>
-          <w:sz w:val="22"/>
-          <w:szCs w:val="22"/>
-          <w:highlight w:val="yellow"/>
-          <w:lang w:val="fr-FR"/>
-        </w:rPr>
-        <w:t xml:space="preserve"> %}</w:t>
+        <w:t>% endif %}</w:t>
       </w:r>
       <w:r>
         <w:rPr>
@@ -2046,78 +1300,22 @@
           <w:lang w:val="fr-FR"/>
         </w:rPr>
       </w:pPr>
-      <w:proofErr w:type="spellStart"/>
       <w:r>
         <w:rPr>
           <w:sz w:val="22"/>
           <w:szCs w:val="22"/>
           <w:lang w:val="fr-FR"/>
         </w:rPr>
-        <w:t>Información</w:t>
-      </w:r>
-      <w:proofErr w:type="spellEnd"/>
+        <w:t xml:space="preserve">Información adicional que nos han solicitado para los fines de la </w:t>
+      </w:r>
+      <w:proofErr w:type="gramStart"/>
       <w:r>
         <w:rPr>
           <w:sz w:val="22"/>
           <w:szCs w:val="22"/>
           <w:lang w:val="fr-FR"/>
         </w:rPr>
-        <w:t xml:space="preserve"> </w:t>
-      </w:r>
-      <w:proofErr w:type="spellStart"/>
-      <w:r>
-        <w:rPr>
-          <w:sz w:val="22"/>
-          <w:szCs w:val="22"/>
-          <w:lang w:val="fr-FR"/>
-        </w:rPr>
-        <w:t>adicional</w:t>
-      </w:r>
-      <w:proofErr w:type="spellEnd"/>
-      <w:r>
-        <w:rPr>
-          <w:sz w:val="22"/>
-          <w:szCs w:val="22"/>
-          <w:lang w:val="fr-FR"/>
-        </w:rPr>
-        <w:t xml:space="preserve"> que nos han </w:t>
-      </w:r>
-      <w:proofErr w:type="spellStart"/>
-      <w:r>
-        <w:rPr>
-          <w:sz w:val="22"/>
-          <w:szCs w:val="22"/>
-          <w:lang w:val="fr-FR"/>
-        </w:rPr>
-        <w:t>solicitado</w:t>
-      </w:r>
-      <w:proofErr w:type="spellEnd"/>
-      <w:r>
-        <w:rPr>
-          <w:sz w:val="22"/>
-          <w:szCs w:val="22"/>
-          <w:lang w:val="fr-FR"/>
-        </w:rPr>
-        <w:t xml:space="preserve"> para los fines de la </w:t>
-      </w:r>
-      <w:proofErr w:type="spellStart"/>
-      <w:proofErr w:type="gramStart"/>
-      <w:r>
-        <w:rPr>
-          <w:sz w:val="22"/>
-          <w:szCs w:val="22"/>
-          <w:lang w:val="fr-FR"/>
-        </w:rPr>
-        <w:t>auditoría</w:t>
-      </w:r>
-      <w:proofErr w:type="spellEnd"/>
-      <w:r>
-        <w:rPr>
-          <w:sz w:val="22"/>
-          <w:szCs w:val="22"/>
-          <w:lang w:val="fr-FR"/>
-        </w:rPr>
-        <w:t>;</w:t>
+        <w:t>auditoría;</w:t>
       </w:r>
       <w:proofErr w:type="gramEnd"/>
       <w:r>
@@ -2161,203 +1359,13 @@
           <w:lang w:val="fr-FR"/>
         </w:rPr>
       </w:pPr>
-      <w:proofErr w:type="spellStart"/>
       <w:r>
         <w:rPr>
           <w:sz w:val="22"/>
           <w:szCs w:val="22"/>
           <w:lang w:val="fr-FR"/>
         </w:rPr>
-        <w:t>Acceso</w:t>
-      </w:r>
-      <w:proofErr w:type="spellEnd"/>
-      <w:r>
-        <w:rPr>
-          <w:sz w:val="22"/>
-          <w:szCs w:val="22"/>
-          <w:lang w:val="fr-FR"/>
-        </w:rPr>
-        <w:t xml:space="preserve"> </w:t>
-      </w:r>
-      <w:proofErr w:type="spellStart"/>
-      <w:r>
-        <w:rPr>
-          <w:sz w:val="22"/>
-          <w:szCs w:val="22"/>
-          <w:lang w:val="fr-FR"/>
-        </w:rPr>
-        <w:t>ilimitado</w:t>
-      </w:r>
-      <w:proofErr w:type="spellEnd"/>
-      <w:r>
-        <w:rPr>
-          <w:sz w:val="22"/>
-          <w:szCs w:val="22"/>
-          <w:lang w:val="fr-FR"/>
-        </w:rPr>
-        <w:t xml:space="preserve"> a las </w:t>
-      </w:r>
-      <w:proofErr w:type="spellStart"/>
-      <w:r>
-        <w:rPr>
-          <w:sz w:val="22"/>
-          <w:szCs w:val="22"/>
-          <w:lang w:val="fr-FR"/>
-        </w:rPr>
-        <w:t>personas</w:t>
-      </w:r>
-      <w:proofErr w:type="spellEnd"/>
-      <w:r>
-        <w:rPr>
-          <w:sz w:val="22"/>
-          <w:szCs w:val="22"/>
-          <w:lang w:val="fr-FR"/>
-        </w:rPr>
-        <w:t xml:space="preserve"> de la </w:t>
-      </w:r>
-      <w:proofErr w:type="spellStart"/>
-      <w:r>
-        <w:rPr>
-          <w:sz w:val="22"/>
-          <w:szCs w:val="22"/>
-          <w:lang w:val="fr-FR"/>
-        </w:rPr>
-        <w:t>Entidad</w:t>
-      </w:r>
-      <w:proofErr w:type="spellEnd"/>
-      <w:r>
-        <w:rPr>
-          <w:sz w:val="22"/>
-          <w:szCs w:val="22"/>
-          <w:lang w:val="fr-FR"/>
-        </w:rPr>
-        <w:t xml:space="preserve"> de las </w:t>
-      </w:r>
-      <w:proofErr w:type="spellStart"/>
-      <w:r>
-        <w:rPr>
-          <w:sz w:val="22"/>
-          <w:szCs w:val="22"/>
-          <w:lang w:val="fr-FR"/>
-        </w:rPr>
-        <w:t>cuales</w:t>
-      </w:r>
-      <w:proofErr w:type="spellEnd"/>
-      <w:r>
-        <w:rPr>
-          <w:sz w:val="22"/>
-          <w:szCs w:val="22"/>
-          <w:lang w:val="fr-FR"/>
-        </w:rPr>
-        <w:t xml:space="preserve"> </w:t>
-      </w:r>
-      <w:proofErr w:type="spellStart"/>
-      <w:r>
-        <w:rPr>
-          <w:sz w:val="22"/>
-          <w:szCs w:val="22"/>
-          <w:lang w:val="fr-FR"/>
-        </w:rPr>
-        <w:t>ustedes</w:t>
-      </w:r>
-      <w:proofErr w:type="spellEnd"/>
-      <w:r>
-        <w:rPr>
-          <w:sz w:val="22"/>
-          <w:szCs w:val="22"/>
-          <w:lang w:val="fr-FR"/>
-        </w:rPr>
-        <w:t xml:space="preserve"> han </w:t>
-      </w:r>
-      <w:proofErr w:type="spellStart"/>
-      <w:r>
-        <w:rPr>
-          <w:sz w:val="22"/>
-          <w:szCs w:val="22"/>
-          <w:lang w:val="fr-FR"/>
-        </w:rPr>
-        <w:t>considerado</w:t>
-      </w:r>
-      <w:proofErr w:type="spellEnd"/>
-      <w:r>
-        <w:rPr>
-          <w:sz w:val="22"/>
-          <w:szCs w:val="22"/>
-          <w:lang w:val="fr-FR"/>
-        </w:rPr>
-        <w:t xml:space="preserve"> </w:t>
-      </w:r>
-      <w:proofErr w:type="spellStart"/>
-      <w:r>
-        <w:rPr>
-          <w:sz w:val="22"/>
-          <w:szCs w:val="22"/>
-          <w:lang w:val="fr-FR"/>
-        </w:rPr>
-        <w:t>necesario</w:t>
-      </w:r>
-      <w:proofErr w:type="spellEnd"/>
-      <w:r>
-        <w:rPr>
-          <w:sz w:val="22"/>
-          <w:szCs w:val="22"/>
-          <w:lang w:val="fr-FR"/>
-        </w:rPr>
-        <w:t xml:space="preserve"> </w:t>
-      </w:r>
-      <w:proofErr w:type="spellStart"/>
-      <w:r>
-        <w:rPr>
-          <w:sz w:val="22"/>
-          <w:szCs w:val="22"/>
-          <w:lang w:val="fr-FR"/>
-        </w:rPr>
-        <w:t>obtener</w:t>
-      </w:r>
-      <w:proofErr w:type="spellEnd"/>
-      <w:r>
-        <w:rPr>
-          <w:sz w:val="22"/>
-          <w:szCs w:val="22"/>
-          <w:lang w:val="fr-FR"/>
-        </w:rPr>
-        <w:t xml:space="preserve"> </w:t>
-      </w:r>
-      <w:proofErr w:type="spellStart"/>
-      <w:r>
-        <w:rPr>
-          <w:sz w:val="22"/>
-          <w:szCs w:val="22"/>
-          <w:lang w:val="fr-FR"/>
-        </w:rPr>
-        <w:t>evidencia</w:t>
-      </w:r>
-      <w:proofErr w:type="spellEnd"/>
-      <w:r>
-        <w:rPr>
-          <w:sz w:val="22"/>
-          <w:szCs w:val="22"/>
-          <w:lang w:val="fr-FR"/>
-        </w:rPr>
-        <w:t xml:space="preserve"> de </w:t>
-      </w:r>
-      <w:proofErr w:type="spellStart"/>
-      <w:r>
-        <w:rPr>
-          <w:sz w:val="22"/>
-          <w:szCs w:val="22"/>
-          <w:lang w:val="fr-FR"/>
-        </w:rPr>
-        <w:t>auditoría</w:t>
-      </w:r>
-      <w:proofErr w:type="spellEnd"/>
-      <w:r>
-        <w:rPr>
-          <w:sz w:val="22"/>
-          <w:szCs w:val="22"/>
-          <w:lang w:val="fr-FR"/>
-        </w:rPr>
-        <w:t>.</w:t>
+        <w:t>Acceso ilimitado a las personas de la Entidad de las cuales ustedes han considerado necesario obtener evidencia de auditoría.</w:t>
       </w:r>
     </w:p>
     <w:p>
@@ -2785,27 +1793,7 @@
           <w:highlight w:val="yellow"/>
           <w:lang w:val="es-ES" w:eastAsia="es-ES"/>
         </w:rPr>
-        <w:t>{{</w:t>
-      </w:r>
-      <w:proofErr w:type="spellStart"/>
-      <w:r>
-        <w:rPr>
-          <w:sz w:val="22"/>
-          <w:szCs w:val="22"/>
-          <w:highlight w:val="yellow"/>
-          <w:lang w:val="es-ES" w:eastAsia="es-ES"/>
-        </w:rPr>
-        <w:t>Lista_Abogados</w:t>
-      </w:r>
-      <w:proofErr w:type="spellEnd"/>
-      <w:r>
-        <w:rPr>
-          <w:sz w:val="22"/>
-          <w:szCs w:val="22"/>
-          <w:highlight w:val="yellow"/>
-          <w:lang w:val="es-ES" w:eastAsia="es-ES"/>
-        </w:rPr>
-        <w:t>}}</w:t>
+        <w:t>{{Lista_Abogados}}</w:t>
       </w:r>
     </w:p>
     <w:p>
@@ -2969,7 +1957,6 @@
         </w:rPr>
         <w:t xml:space="preserve">Al respecto, en el </w:t>
       </w:r>
-      <w:proofErr w:type="gramStart"/>
       <w:r>
         <w:rPr>
           <w:sz w:val="22"/>
@@ -2977,57 +1964,7 @@
           <w:highlight w:val="yellow"/>
           <w:lang w:val="es-ES"/>
         </w:rPr>
-        <w:t xml:space="preserve">{{ </w:t>
-      </w:r>
-      <w:proofErr w:type="spellStart"/>
-      <w:r>
-        <w:rPr>
-          <w:sz w:val="22"/>
-          <w:szCs w:val="22"/>
-          <w:highlight w:val="yellow"/>
-          <w:lang w:val="es-ES"/>
-        </w:rPr>
-        <w:t>anexo</w:t>
-      </w:r>
-      <w:proofErr w:type="gramEnd"/>
-      <w:r>
-        <w:rPr>
-          <w:sz w:val="22"/>
-          <w:szCs w:val="22"/>
-          <w:highlight w:val="yellow"/>
-          <w:lang w:val="es-ES"/>
-        </w:rPr>
-        <w:t>_</w:t>
-      </w:r>
-      <w:proofErr w:type="gramStart"/>
-      <w:r>
-        <w:rPr>
-          <w:sz w:val="22"/>
-          <w:szCs w:val="22"/>
-          <w:highlight w:val="yellow"/>
-          <w:lang w:val="es-ES"/>
-        </w:rPr>
-        <w:t>partes</w:t>
-      </w:r>
-      <w:proofErr w:type="spellEnd"/>
-      <w:r>
-        <w:rPr>
-          <w:sz w:val="22"/>
-          <w:szCs w:val="22"/>
-          <w:highlight w:val="yellow"/>
-          <w:lang w:val="es-ES"/>
-        </w:rPr>
-        <w:t xml:space="preserve"> }</w:t>
-      </w:r>
-      <w:proofErr w:type="gramEnd"/>
-      <w:r>
-        <w:rPr>
-          <w:sz w:val="22"/>
-          <w:szCs w:val="22"/>
-          <w:highlight w:val="yellow"/>
-          <w:lang w:val="es-ES"/>
-        </w:rPr>
-        <w:t>}</w:t>
+        <w:t>{{ anexo_partes }}</w:t>
       </w:r>
       <w:r>
         <w:rPr>
@@ -3133,187 +2070,7 @@
           <w:highlight w:val="yellow"/>
           <w:lang w:val="es-ES"/>
         </w:rPr>
-        <w:t xml:space="preserve">{% set </w:t>
-      </w:r>
-      <w:proofErr w:type="spellStart"/>
-      <w:r>
-        <w:rPr>
-          <w:sz w:val="22"/>
-          <w:szCs w:val="22"/>
-          <w:highlight w:val="yellow"/>
-          <w:lang w:val="es-ES"/>
-        </w:rPr>
-        <w:t>organo_nombre</w:t>
-      </w:r>
-      <w:proofErr w:type="spellEnd"/>
-      <w:r>
-        <w:rPr>
-          <w:sz w:val="22"/>
-          <w:szCs w:val="22"/>
-          <w:highlight w:val="yellow"/>
-          <w:lang w:val="es-ES"/>
-        </w:rPr>
-        <w:t xml:space="preserve"> = { 'consejo': 'Consejo de Administración', '</w:t>
-      </w:r>
-      <w:proofErr w:type="spellStart"/>
-      <w:r>
-        <w:rPr>
-          <w:sz w:val="22"/>
-          <w:szCs w:val="22"/>
-          <w:highlight w:val="yellow"/>
-          <w:lang w:val="es-ES"/>
-        </w:rPr>
-        <w:t>administrador_unico</w:t>
-      </w:r>
-      <w:proofErr w:type="spellEnd"/>
-      <w:r>
-        <w:rPr>
-          <w:sz w:val="22"/>
-          <w:szCs w:val="22"/>
-          <w:highlight w:val="yellow"/>
-          <w:lang w:val="es-ES"/>
-        </w:rPr>
-        <w:t xml:space="preserve">': 'Administrador Único', 'administradores': 'Administradores' } %} {{ </w:t>
-      </w:r>
-      <w:proofErr w:type="spellStart"/>
-      <w:r>
-        <w:rPr>
-          <w:sz w:val="22"/>
-          <w:szCs w:val="22"/>
-          <w:highlight w:val="yellow"/>
-          <w:lang w:val="es-ES"/>
-        </w:rPr>
-        <w:t>organo_nombre</w:t>
-      </w:r>
-      <w:proofErr w:type="spellEnd"/>
-      <w:r>
-        <w:rPr>
-          <w:sz w:val="22"/>
-          <w:szCs w:val="22"/>
-          <w:highlight w:val="yellow"/>
-          <w:lang w:val="es-ES"/>
-        </w:rPr>
-        <w:t>[</w:t>
-      </w:r>
-      <w:proofErr w:type="spellStart"/>
-      <w:r>
-        <w:rPr>
-          <w:sz w:val="22"/>
-          <w:szCs w:val="22"/>
-          <w:highlight w:val="yellow"/>
-          <w:lang w:val="es-ES"/>
-        </w:rPr>
-        <w:t>organo</w:t>
-      </w:r>
-      <w:proofErr w:type="spellEnd"/>
-      <w:r>
-        <w:rPr>
-          <w:sz w:val="22"/>
-          <w:szCs w:val="22"/>
-          <w:highlight w:val="yellow"/>
-          <w:lang w:val="es-ES"/>
-        </w:rPr>
-        <w:t xml:space="preserve">] }}{% </w:t>
-      </w:r>
-      <w:proofErr w:type="spellStart"/>
-      <w:r>
-        <w:rPr>
-          <w:sz w:val="22"/>
-          <w:szCs w:val="22"/>
-          <w:highlight w:val="yellow"/>
-          <w:lang w:val="es-ES"/>
-        </w:rPr>
-        <w:t>if</w:t>
-      </w:r>
-      <w:proofErr w:type="spellEnd"/>
-      <w:r>
-        <w:rPr>
-          <w:sz w:val="22"/>
-          <w:szCs w:val="22"/>
-          <w:highlight w:val="yellow"/>
-          <w:lang w:val="es-ES"/>
-        </w:rPr>
-        <w:t xml:space="preserve"> junta == 'sí' %}, la Junta de Accionistas{% </w:t>
-      </w:r>
-      <w:proofErr w:type="spellStart"/>
-      <w:r>
-        <w:rPr>
-          <w:sz w:val="22"/>
-          <w:szCs w:val="22"/>
-          <w:highlight w:val="yellow"/>
-          <w:lang w:val="es-ES"/>
-        </w:rPr>
-        <w:t>endif</w:t>
-      </w:r>
-      <w:proofErr w:type="spellEnd"/>
-      <w:r>
-        <w:rPr>
-          <w:sz w:val="22"/>
-          <w:szCs w:val="22"/>
-          <w:highlight w:val="yellow"/>
-          <w:lang w:val="es-ES"/>
-        </w:rPr>
-        <w:t xml:space="preserve"> %}{% </w:t>
-      </w:r>
-      <w:proofErr w:type="spellStart"/>
-      <w:r>
-        <w:rPr>
-          <w:sz w:val="22"/>
-          <w:szCs w:val="22"/>
-          <w:highlight w:val="yellow"/>
-          <w:lang w:val="es-ES"/>
-        </w:rPr>
-        <w:t>if</w:t>
-      </w:r>
-      <w:proofErr w:type="spellEnd"/>
-      <w:r>
-        <w:rPr>
-          <w:sz w:val="22"/>
-          <w:szCs w:val="22"/>
-          <w:highlight w:val="yellow"/>
-          <w:lang w:val="es-ES"/>
-        </w:rPr>
-        <w:t xml:space="preserve"> </w:t>
-      </w:r>
-      <w:proofErr w:type="spellStart"/>
-      <w:r>
-        <w:rPr>
-          <w:sz w:val="22"/>
-          <w:szCs w:val="22"/>
-          <w:highlight w:val="yellow"/>
-          <w:lang w:val="es-ES"/>
-        </w:rPr>
-        <w:t>comite</w:t>
-      </w:r>
-      <w:proofErr w:type="spellEnd"/>
-      <w:r>
-        <w:rPr>
-          <w:sz w:val="22"/>
-          <w:szCs w:val="22"/>
-          <w:highlight w:val="yellow"/>
-          <w:lang w:val="es-ES"/>
-        </w:rPr>
-        <w:t xml:space="preserve"> == 'sí' %} y el Comité correspondiente{% </w:t>
-      </w:r>
-      <w:proofErr w:type="spellStart"/>
-      <w:r>
-        <w:rPr>
-          <w:sz w:val="22"/>
-          <w:szCs w:val="22"/>
-          <w:highlight w:val="yellow"/>
-          <w:lang w:val="es-ES"/>
-        </w:rPr>
-        <w:t>endif</w:t>
-      </w:r>
-      <w:proofErr w:type="spellEnd"/>
-      <w:r>
-        <w:rPr>
-          <w:sz w:val="22"/>
-          <w:szCs w:val="22"/>
-          <w:highlight w:val="yellow"/>
-          <w:lang w:val="es-ES"/>
-        </w:rPr>
-        <w:t xml:space="preserve"> %}</w:t>
+        <w:t>{% set organo_nombre = { 'consejo': 'Consejo de Administración', 'administrador_unico': 'Administrador Único', 'administradores': 'Administradores' } %} {{ organo_nombre[organo] }}{% if junta == 'sí' %}, la Junta de Accionistas{% endif %}{% if comite == 'sí' %} y el Comité correspondiente{% endif %}</w:t>
       </w:r>
       <w:r>
         <w:rPr>
@@ -3454,29 +2211,7 @@
           <w:highlight w:val="yellow"/>
           <w:lang w:val="es-ES"/>
         </w:rPr>
-        <w:t xml:space="preserve">{% </w:t>
-      </w:r>
-      <w:proofErr w:type="spellStart"/>
-      <w:r>
-        <w:rPr>
-          <w:rFonts w:eastAsia="Garamond"/>
-          <w:sz w:val="22"/>
-          <w:szCs w:val="22"/>
-          <w:highlight w:val="yellow"/>
-          <w:lang w:val="es-ES"/>
-        </w:rPr>
-        <w:t>if</w:t>
-      </w:r>
-      <w:proofErr w:type="spellEnd"/>
-      <w:r>
-        <w:rPr>
-          <w:rFonts w:eastAsia="Garamond"/>
-          <w:sz w:val="22"/>
-          <w:szCs w:val="22"/>
-          <w:highlight w:val="yellow"/>
-          <w:lang w:val="es-ES"/>
-        </w:rPr>
-        <w:t xml:space="preserve"> dudas == 'sí' %}</w:t>
+        <w:t>{% if dudas == 'sí' %}</w:t>
       </w:r>
     </w:p>
     <w:p>
@@ -3795,29 +2530,7 @@
           <w:highlight w:val="yellow"/>
           <w:lang w:val="es-ES"/>
         </w:rPr>
-        <w:t xml:space="preserve">{% </w:t>
-      </w:r>
-      <w:proofErr w:type="spellStart"/>
-      <w:r>
-        <w:rPr>
-          <w:rFonts w:eastAsia="Garamond"/>
-          <w:sz w:val="22"/>
-          <w:szCs w:val="22"/>
-          <w:highlight w:val="yellow"/>
-          <w:lang w:val="es-ES"/>
-        </w:rPr>
-        <w:t>endif</w:t>
-      </w:r>
-      <w:proofErr w:type="spellEnd"/>
-      <w:r>
-        <w:rPr>
-          <w:rFonts w:eastAsia="Garamond"/>
-          <w:sz w:val="22"/>
-          <w:szCs w:val="22"/>
-          <w:highlight w:val="yellow"/>
-          <w:lang w:val="es-ES"/>
-        </w:rPr>
-        <w:t xml:space="preserve"> %}</w:t>
+        <w:t>{% endif %}</w:t>
       </w:r>
     </w:p>
     <w:p>
@@ -4262,51 +2975,7 @@
           <w:highlight w:val="yellow"/>
           <w:lang w:val="es-ES" w:eastAsia="es-ES"/>
         </w:rPr>
-        <w:t xml:space="preserve">{% </w:t>
-      </w:r>
-      <w:proofErr w:type="spellStart"/>
-      <w:r>
-        <w:rPr>
-          <w:bCs/>
-          <w:sz w:val="22"/>
-          <w:szCs w:val="22"/>
-          <w:highlight w:val="yellow"/>
-          <w:lang w:val="es-ES" w:eastAsia="es-ES"/>
-        </w:rPr>
-        <w:t>if</w:t>
-      </w:r>
-      <w:proofErr w:type="spellEnd"/>
-      <w:r>
-        <w:rPr>
-          <w:bCs/>
-          <w:sz w:val="22"/>
-          <w:szCs w:val="22"/>
-          <w:highlight w:val="yellow"/>
-          <w:lang w:val="es-ES" w:eastAsia="es-ES"/>
-        </w:rPr>
-        <w:t xml:space="preserve"> </w:t>
-      </w:r>
-      <w:proofErr w:type="spellStart"/>
-      <w:r>
-        <w:rPr>
-          <w:bCs/>
-          <w:sz w:val="22"/>
-          <w:szCs w:val="22"/>
-          <w:highlight w:val="yellow"/>
-          <w:lang w:val="es-ES" w:eastAsia="es-ES"/>
-        </w:rPr>
-        <w:t>rent</w:t>
-      </w:r>
-      <w:proofErr w:type="spellEnd"/>
-      <w:r>
-        <w:rPr>
-          <w:bCs/>
-          <w:sz w:val="22"/>
-          <w:szCs w:val="22"/>
-          <w:highlight w:val="yellow"/>
-          <w:lang w:val="es-ES" w:eastAsia="es-ES"/>
-        </w:rPr>
-        <w:t xml:space="preserve"> == 'sí' %}</w:t>
+        <w:t>{% if rent == 'sí' %}</w:t>
       </w:r>
     </w:p>
     <w:p>
@@ -4358,27 +3027,7 @@
           <w:highlight w:val="yellow"/>
           <w:lang w:val="es-ES"/>
         </w:rPr>
-        <w:t xml:space="preserve">{% </w:t>
-      </w:r>
-      <w:proofErr w:type="spellStart"/>
-      <w:r>
-        <w:rPr>
-          <w:sz w:val="22"/>
-          <w:szCs w:val="22"/>
-          <w:highlight w:val="yellow"/>
-          <w:lang w:val="es-ES"/>
-        </w:rPr>
-        <w:t>endif</w:t>
-      </w:r>
-      <w:proofErr w:type="spellEnd"/>
-      <w:r>
-        <w:rPr>
-          <w:sz w:val="22"/>
-          <w:szCs w:val="22"/>
-          <w:highlight w:val="yellow"/>
-          <w:lang w:val="es-ES"/>
-        </w:rPr>
-        <w:t xml:space="preserve"> %}</w:t>
+        <w:t>{% endif %}</w:t>
       </w:r>
     </w:p>
     <w:p>
@@ -4520,27 +3169,7 @@
           <w:highlight w:val="yellow"/>
           <w:lang w:val="es-ES" w:eastAsia="es-ES"/>
         </w:rPr>
-        <w:t>{{</w:t>
-      </w:r>
-      <w:proofErr w:type="spellStart"/>
-      <w:r>
-        <w:rPr>
-          <w:sz w:val="22"/>
-          <w:szCs w:val="22"/>
-          <w:highlight w:val="yellow"/>
-          <w:lang w:val="es-ES" w:eastAsia="es-ES"/>
-        </w:rPr>
-        <w:t>Fecha_cierre</w:t>
-      </w:r>
-      <w:proofErr w:type="spellEnd"/>
-      <w:r>
-        <w:rPr>
-          <w:sz w:val="22"/>
-          <w:szCs w:val="22"/>
-          <w:highlight w:val="yellow"/>
-          <w:lang w:val="es-ES" w:eastAsia="es-ES"/>
-        </w:rPr>
-        <w:t>}}</w:t>
+        <w:t>{{Fecha_cierre}}</w:t>
       </w:r>
     </w:p>
     <w:p>
@@ -4628,27 +3257,7 @@
           <w:highlight w:val="yellow"/>
           <w:lang w:val="es-ES" w:eastAsia="es-ES"/>
         </w:rPr>
-        <w:t xml:space="preserve">{% </w:t>
-      </w:r>
-      <w:proofErr w:type="spellStart"/>
-      <w:r>
-        <w:rPr>
-          <w:sz w:val="22"/>
-          <w:szCs w:val="22"/>
-          <w:highlight w:val="yellow"/>
-          <w:lang w:val="es-ES" w:eastAsia="es-ES"/>
-        </w:rPr>
-        <w:t>if</w:t>
-      </w:r>
-      <w:proofErr w:type="spellEnd"/>
-      <w:r>
-        <w:rPr>
-          <w:sz w:val="22"/>
-          <w:szCs w:val="22"/>
-          <w:highlight w:val="yellow"/>
-          <w:lang w:val="es-ES" w:eastAsia="es-ES"/>
-        </w:rPr>
-        <w:t xml:space="preserve"> experto == 'sí' %}</w:t>
+        <w:t>{% if experto == 'sí' %}</w:t>
       </w:r>
     </w:p>
     <w:p>
@@ -4671,115 +3280,7 @@
           <w:szCs w:val="22"/>
           <w:lang w:val="es-ES" w:eastAsia="es-ES"/>
         </w:rPr>
-        <w:t xml:space="preserve">Tras evaluar la capacidad y competencia de </w:t>
-      </w:r>
-      <w:proofErr w:type="gramStart"/>
-      <w:r>
-        <w:rPr>
-          <w:sz w:val="22"/>
-          <w:szCs w:val="22"/>
-          <w:lang w:val="es-ES" w:eastAsia="es-ES"/>
-        </w:rPr>
-        <w:t xml:space="preserve">{{ </w:t>
-      </w:r>
-      <w:proofErr w:type="spellStart"/>
-      <w:r>
-        <w:rPr>
-          <w:sz w:val="22"/>
-          <w:szCs w:val="22"/>
-          <w:lang w:val="es-ES" w:eastAsia="es-ES"/>
-        </w:rPr>
-        <w:t>nombre</w:t>
-      </w:r>
-      <w:proofErr w:type="gramEnd"/>
-      <w:r>
-        <w:rPr>
-          <w:sz w:val="22"/>
-          <w:szCs w:val="22"/>
-          <w:lang w:val="es-ES" w:eastAsia="es-ES"/>
-        </w:rPr>
-        <w:t>_</w:t>
-      </w:r>
-      <w:proofErr w:type="gramStart"/>
-      <w:r>
-        <w:rPr>
-          <w:sz w:val="22"/>
-          <w:szCs w:val="22"/>
-          <w:lang w:val="es-ES" w:eastAsia="es-ES"/>
-        </w:rPr>
-        <w:t>experto</w:t>
-      </w:r>
-      <w:proofErr w:type="spellEnd"/>
-      <w:r>
-        <w:rPr>
-          <w:sz w:val="22"/>
-          <w:szCs w:val="22"/>
-          <w:lang w:val="es-ES" w:eastAsia="es-ES"/>
-        </w:rPr>
-        <w:t xml:space="preserve"> }</w:t>
-      </w:r>
-      <w:proofErr w:type="gramEnd"/>
-      <w:r>
-        <w:rPr>
-          <w:sz w:val="22"/>
-          <w:szCs w:val="22"/>
-          <w:lang w:val="es-ES" w:eastAsia="es-ES"/>
-        </w:rPr>
-        <w:t xml:space="preserve">}, confirmamos nuestra conformidad con los resultados obtenidos en la valoración de </w:t>
-      </w:r>
-      <w:proofErr w:type="gramStart"/>
-      <w:r>
-        <w:rPr>
-          <w:sz w:val="22"/>
-          <w:szCs w:val="22"/>
-          <w:lang w:val="es-ES" w:eastAsia="es-ES"/>
-        </w:rPr>
-        <w:t xml:space="preserve">{{ </w:t>
-      </w:r>
-      <w:proofErr w:type="spellStart"/>
-      <w:r>
-        <w:rPr>
-          <w:sz w:val="22"/>
-          <w:szCs w:val="22"/>
-          <w:lang w:val="es-ES" w:eastAsia="es-ES"/>
-        </w:rPr>
-        <w:t>experto</w:t>
-      </w:r>
-      <w:proofErr w:type="gramEnd"/>
-      <w:r>
-        <w:rPr>
-          <w:sz w:val="22"/>
-          <w:szCs w:val="22"/>
-          <w:lang w:val="es-ES" w:eastAsia="es-ES"/>
-        </w:rPr>
-        <w:t>_</w:t>
-      </w:r>
-      <w:proofErr w:type="gramStart"/>
-      <w:r>
-        <w:rPr>
-          <w:sz w:val="22"/>
-          <w:szCs w:val="22"/>
-          <w:lang w:val="es-ES" w:eastAsia="es-ES"/>
-        </w:rPr>
-        <w:t>valoracion</w:t>
-      </w:r>
-      <w:proofErr w:type="spellEnd"/>
-      <w:r>
-        <w:rPr>
-          <w:sz w:val="22"/>
-          <w:szCs w:val="22"/>
-          <w:lang w:val="es-ES" w:eastAsia="es-ES"/>
-        </w:rPr>
-        <w:t xml:space="preserve"> }</w:t>
-      </w:r>
-      <w:proofErr w:type="gramEnd"/>
-      <w:r>
-        <w:rPr>
-          <w:sz w:val="22"/>
-          <w:szCs w:val="22"/>
-          <w:lang w:val="es-ES" w:eastAsia="es-ES"/>
-        </w:rPr>
-        <w:t>}. No hemos influido en dichos valores ni tenemos conocimiento de factores que hayan podido sesgar su objetividad.</w:t>
+        <w:t>Tras evaluar la capacidad y competencia de {{ nombre_experto }}, confirmamos nuestra conformidad con los resultados obtenidos en la valoración de {{ experto_valoracion }}. No hemos influido en dichos valores ni tenemos conocimiento de factores que hayan podido sesgar su objetividad.</w:t>
       </w:r>
     </w:p>
     <w:p>
@@ -4797,27 +3298,7 @@
           <w:highlight w:val="yellow"/>
           <w:lang w:val="es-ES" w:eastAsia="es-ES"/>
         </w:rPr>
-        <w:t xml:space="preserve">{% </w:t>
-      </w:r>
-      <w:proofErr w:type="spellStart"/>
-      <w:r>
-        <w:rPr>
-          <w:sz w:val="22"/>
-          <w:szCs w:val="22"/>
-          <w:highlight w:val="yellow"/>
-          <w:lang w:val="es-ES" w:eastAsia="es-ES"/>
-        </w:rPr>
-        <w:t>endif</w:t>
-      </w:r>
-      <w:proofErr w:type="spellEnd"/>
-      <w:r>
-        <w:rPr>
-          <w:sz w:val="22"/>
-          <w:szCs w:val="22"/>
-          <w:highlight w:val="yellow"/>
-          <w:lang w:val="es-ES" w:eastAsia="es-ES"/>
-        </w:rPr>
-        <w:t xml:space="preserve"> %}</w:t>
+        <w:t>{% endif %}</w:t>
       </w:r>
     </w:p>
     <w:p>
@@ -4852,7 +3333,6 @@
         </w:rPr>
         <w:t xml:space="preserve">Se adjuntan en el Anexo </w:t>
       </w:r>
-      <w:proofErr w:type="gramStart"/>
       <w:r>
         <w:rPr>
           <w:sz w:val="22"/>
@@ -4860,57 +3340,7 @@
           <w:highlight w:val="yellow"/>
           <w:lang w:val="es-ES" w:eastAsia="es-ES"/>
         </w:rPr>
-        <w:t xml:space="preserve">{{ </w:t>
-      </w:r>
-      <w:proofErr w:type="spellStart"/>
-      <w:r>
-        <w:rPr>
-          <w:sz w:val="22"/>
-          <w:szCs w:val="22"/>
-          <w:highlight w:val="yellow"/>
-          <w:lang w:val="es-ES" w:eastAsia="es-ES"/>
-        </w:rPr>
-        <w:t>anexo</w:t>
-      </w:r>
-      <w:proofErr w:type="gramEnd"/>
-      <w:r>
-        <w:rPr>
-          <w:sz w:val="22"/>
-          <w:szCs w:val="22"/>
-          <w:highlight w:val="yellow"/>
-          <w:lang w:val="es-ES" w:eastAsia="es-ES"/>
-        </w:rPr>
-        <w:t>_</w:t>
-      </w:r>
-      <w:proofErr w:type="gramStart"/>
-      <w:r>
-        <w:rPr>
-          <w:sz w:val="22"/>
-          <w:szCs w:val="22"/>
-          <w:highlight w:val="yellow"/>
-          <w:lang w:val="es-ES" w:eastAsia="es-ES"/>
-        </w:rPr>
-        <w:t>proyecciones</w:t>
-      </w:r>
-      <w:proofErr w:type="spellEnd"/>
-      <w:r>
-        <w:rPr>
-          <w:sz w:val="22"/>
-          <w:szCs w:val="22"/>
-          <w:highlight w:val="yellow"/>
-          <w:lang w:val="es-ES" w:eastAsia="es-ES"/>
-        </w:rPr>
-        <w:t xml:space="preserve"> }</w:t>
-      </w:r>
-      <w:proofErr w:type="gramEnd"/>
-      <w:r>
-        <w:rPr>
-          <w:sz w:val="22"/>
-          <w:szCs w:val="22"/>
-          <w:highlight w:val="yellow"/>
-          <w:lang w:val="es-ES" w:eastAsia="es-ES"/>
-        </w:rPr>
-        <w:t>}</w:t>
+        <w:t>{{ anexo_proyecciones }}</w:t>
       </w:r>
       <w:r>
         <w:rPr>
@@ -4985,27 +3415,7 @@
           <w:highlight w:val="yellow"/>
           <w:lang w:val="es-ES" w:eastAsia="es-ES"/>
         </w:rPr>
-        <w:t>{{</w:t>
-      </w:r>
-      <w:proofErr w:type="spellStart"/>
-      <w:r>
-        <w:rPr>
-          <w:sz w:val="22"/>
-          <w:szCs w:val="22"/>
-          <w:highlight w:val="yellow"/>
-          <w:lang w:val="es-ES" w:eastAsia="es-ES"/>
-        </w:rPr>
-        <w:t>Fecha_cierre</w:t>
-      </w:r>
-      <w:proofErr w:type="spellEnd"/>
-      <w:r>
-        <w:rPr>
-          <w:sz w:val="22"/>
-          <w:szCs w:val="22"/>
-          <w:highlight w:val="yellow"/>
-          <w:lang w:val="es-ES" w:eastAsia="es-ES"/>
-        </w:rPr>
-        <w:t>}}</w:t>
+        <w:t>{{Fecha_cierre}}</w:t>
       </w:r>
     </w:p>
     <w:p>
@@ -5077,27 +3487,7 @@
           <w:highlight w:val="yellow"/>
           <w:lang w:val="es-ES" w:eastAsia="es-ES"/>
         </w:rPr>
-        <w:t>{{</w:t>
-      </w:r>
-      <w:proofErr w:type="spellStart"/>
-      <w:r>
-        <w:rPr>
-          <w:sz w:val="22"/>
-          <w:szCs w:val="22"/>
-          <w:highlight w:val="yellow"/>
-          <w:lang w:val="es-ES" w:eastAsia="es-ES"/>
-        </w:rPr>
-        <w:t>Fecha_cierre</w:t>
-      </w:r>
-      <w:proofErr w:type="spellEnd"/>
-      <w:r>
-        <w:rPr>
-          <w:sz w:val="22"/>
-          <w:szCs w:val="22"/>
-          <w:highlight w:val="yellow"/>
-          <w:lang w:val="es-ES" w:eastAsia="es-ES"/>
-        </w:rPr>
-        <w:t>}}</w:t>
+        <w:t>{{Fecha_cierre}}</w:t>
       </w:r>
       <w:r>
         <w:rPr>
@@ -5260,25 +3650,7 @@
           <w:szCs w:val="22"/>
           <w:lang w:val="es-ES"/>
         </w:rPr>
-        <w:t>Les hemos facilitado todos los contratos de productos derivados suscritos por la Entidad negociados en mercados organizados o no (</w:t>
-      </w:r>
-      <w:proofErr w:type="spellStart"/>
-      <w:r>
-        <w:rPr>
-          <w:sz w:val="22"/>
-          <w:szCs w:val="22"/>
-          <w:lang w:val="es-ES"/>
-        </w:rPr>
-        <w:t>p.e</w:t>
-      </w:r>
-      <w:proofErr w:type="spellEnd"/>
-      <w:r>
-        <w:rPr>
-          <w:sz w:val="22"/>
-          <w:szCs w:val="22"/>
-          <w:lang w:val="es-ES"/>
-        </w:rPr>
-        <w:t>. opciones y futuros sobre mercancías o valores, compraventas a plazo de divisas, swaps de tipos de interés, etc.). Asimismo</w:t>
+        <w:t>Les hemos facilitado todos los contratos de productos derivados suscritos por la Entidad negociados en mercados organizados o no (p.e. opciones y futuros sobre mercancías o valores, compraventas a plazo de divisas, swaps de tipos de interés, etc.). Asimismo</w:t>
       </w:r>
       <w:r>
         <w:rPr>
@@ -5527,45 +3899,15 @@
           <w:highlight w:val="yellow"/>
           <w:lang w:val="es-ES" w:eastAsia="es-ES"/>
         </w:rPr>
-        <w:t>{{</w:t>
-      </w:r>
-      <w:proofErr w:type="spellStart"/>
-      <w:r>
-        <w:rPr>
-          <w:sz w:val="22"/>
-          <w:szCs w:val="22"/>
-          <w:highlight w:val="yellow"/>
-          <w:lang w:val="es-ES" w:eastAsia="es-ES"/>
-        </w:rPr>
-        <w:t>Fecha_cierre</w:t>
-      </w:r>
-      <w:proofErr w:type="spellEnd"/>
-      <w:proofErr w:type="gramStart"/>
-      <w:r>
-        <w:rPr>
-          <w:sz w:val="22"/>
-          <w:szCs w:val="22"/>
-          <w:highlight w:val="yellow"/>
-          <w:lang w:val="es-ES" w:eastAsia="es-ES"/>
-        </w:rPr>
-        <w:t>}}</w:t>
-      </w:r>
-      <w:r>
-        <w:rPr>
-          <w:sz w:val="22"/>
-          <w:szCs w:val="22"/>
-          <w:lang w:val="es-ES" w:eastAsia="es-ES"/>
-        </w:rPr>
-        <w:t>que</w:t>
-      </w:r>
-      <w:proofErr w:type="gramEnd"/>
-      <w:r>
-        <w:rPr>
-          <w:sz w:val="22"/>
-          <w:szCs w:val="22"/>
-          <w:lang w:val="es-ES" w:eastAsia="es-ES"/>
-        </w:rPr>
-        <w:t xml:space="preserve"> requieran ajustes en la determinación del valor razonable o en los desgloses incluidos al respecto en las cuentas anuales.</w:t>
+        <w:t>{{Fecha_cierre}}</w:t>
+      </w:r>
+      <w:r>
+        <w:rPr>
+          <w:sz w:val="22"/>
+          <w:szCs w:val="22"/>
+          <w:lang w:val="es-ES" w:eastAsia="es-ES"/>
+        </w:rPr>
+        <w:t>que requieran ajustes en la determinación del valor razonable o en los desgloses incluidos al respecto en las cuentas anuales.</w:t>
       </w:r>
     </w:p>
     <w:p>
@@ -5609,7 +3951,6 @@
         </w:rPr>
         <w:t xml:space="preserve">% </w:t>
       </w:r>
-      <w:proofErr w:type="spellStart"/>
       <w:proofErr w:type="gramStart"/>
       <w:r>
         <w:rPr>
@@ -5618,9 +3959,8 @@
           <w:highlight w:val="yellow"/>
           <w:lang w:val="es-ES" w:eastAsia="es-ES"/>
         </w:rPr>
-        <w:t>if</w:t>
-      </w:r>
-      <w:proofErr w:type="spellEnd"/>
+        <w:t xml:space="preserve">if </w:t>
+      </w:r>
       <w:r>
         <w:rPr>
           <w:sz w:val="22"/>
@@ -5628,8 +3968,9 @@
           <w:highlight w:val="yellow"/>
           <w:lang w:val="es-ES" w:eastAsia="es-ES"/>
         </w:rPr>
-        <w:t xml:space="preserve"> </w:t>
-      </w:r>
+        <w:t xml:space="preserve"> A</w:t>
+      </w:r>
+      <w:proofErr w:type="gramEnd"/>
       <w:r>
         <w:rPr>
           <w:sz w:val="22"/>
@@ -5637,9 +3978,8 @@
           <w:highlight w:val="yellow"/>
           <w:lang w:val="es-ES" w:eastAsia="es-ES"/>
         </w:rPr>
-        <w:t xml:space="preserve"> </w:t>
-      </w:r>
-      <w:proofErr w:type="spellStart"/>
+        <w:t>_</w:t>
+      </w:r>
       <w:r>
         <w:rPr>
           <w:sz w:val="22"/>
@@ -5647,36 +3987,7 @@
           <w:highlight w:val="yellow"/>
           <w:lang w:val="es-ES" w:eastAsia="es-ES"/>
         </w:rPr>
-        <w:t>A</w:t>
-      </w:r>
-      <w:proofErr w:type="gramEnd"/>
-      <w:r>
-        <w:rPr>
-          <w:sz w:val="22"/>
-          <w:szCs w:val="22"/>
-          <w:highlight w:val="yellow"/>
-          <w:lang w:val="es-ES" w:eastAsia="es-ES"/>
-        </w:rPr>
-        <w:t>_</w:t>
-      </w:r>
-      <w:r>
-        <w:rPr>
-          <w:sz w:val="22"/>
-          <w:szCs w:val="22"/>
-          <w:highlight w:val="yellow"/>
-          <w:lang w:val="es-ES" w:eastAsia="es-ES"/>
-        </w:rPr>
-        <w:t>coste</w:t>
-      </w:r>
-      <w:proofErr w:type="spellEnd"/>
-      <w:r>
-        <w:rPr>
-          <w:sz w:val="22"/>
-          <w:szCs w:val="22"/>
-          <w:highlight w:val="yellow"/>
-          <w:lang w:val="es-ES" w:eastAsia="es-ES"/>
-        </w:rPr>
-        <w:t xml:space="preserve"> ==</w:t>
+        <w:t>coste ==</w:t>
       </w:r>
       <w:r>
         <w:rPr>
@@ -5827,27 +4138,7 @@
           <w:highlight w:val="yellow"/>
           <w:lang w:val="es-ES" w:eastAsia="es-ES"/>
         </w:rPr>
-        <w:t xml:space="preserve">{% </w:t>
-      </w:r>
-      <w:proofErr w:type="spellStart"/>
-      <w:r>
-        <w:rPr>
-          <w:sz w:val="22"/>
-          <w:szCs w:val="22"/>
-          <w:highlight w:val="yellow"/>
-          <w:lang w:val="es-ES" w:eastAsia="es-ES"/>
-        </w:rPr>
-        <w:t>endif</w:t>
-      </w:r>
-      <w:proofErr w:type="spellEnd"/>
-      <w:r>
-        <w:rPr>
-          <w:sz w:val="22"/>
-          <w:szCs w:val="22"/>
-          <w:highlight w:val="yellow"/>
-          <w:lang w:val="es-ES" w:eastAsia="es-ES"/>
-        </w:rPr>
-        <w:t xml:space="preserve"> %}</w:t>
+        <w:t>{% endif %}</w:t>
       </w:r>
     </w:p>
     <w:p>
@@ -5978,25 +4269,7 @@
           <w:lang w:val="es-ES" w:eastAsia="es-ES"/>
         </w:rPr>
         <w:tab/>
-        <w:t xml:space="preserve">Se ha realizado provisión adecuada de los pasivos de naturaleza fiscal, tanto de ámbito local como nacional e internacional. Por otra parte, no esperamos </w:t>
-      </w:r>
-      <w:proofErr w:type="gramStart"/>
-      <w:r>
-        <w:rPr>
-          <w:sz w:val="22"/>
-          <w:szCs w:val="22"/>
-          <w:lang w:val="es-ES" w:eastAsia="es-ES"/>
-        </w:rPr>
-        <w:t>que</w:t>
-      </w:r>
-      <w:proofErr w:type="gramEnd"/>
-      <w:r>
-        <w:rPr>
-          <w:sz w:val="22"/>
-          <w:szCs w:val="22"/>
-          <w:lang w:val="es-ES" w:eastAsia="es-ES"/>
-        </w:rPr>
-        <w:t xml:space="preserve"> al inspeccionarse los </w:t>
+        <w:t xml:space="preserve">Se ha realizado provisión adecuada de los pasivos de naturaleza fiscal, tanto de ámbito local como nacional e internacional. Por otra parte, no esperamos que al inspeccionarse los </w:t>
       </w:r>
       <w:r>
         <w:rPr>
@@ -6148,47 +4421,7 @@
           <w:highlight w:val="yellow"/>
           <w:lang w:val="es-ES" w:eastAsia="es-ES"/>
         </w:rPr>
-        <w:t xml:space="preserve">{% </w:t>
-      </w:r>
-      <w:proofErr w:type="spellStart"/>
-      <w:r>
-        <w:rPr>
-          <w:sz w:val="22"/>
-          <w:szCs w:val="22"/>
-          <w:highlight w:val="yellow"/>
-          <w:lang w:val="es-ES" w:eastAsia="es-ES"/>
-        </w:rPr>
-        <w:t>if</w:t>
-      </w:r>
-      <w:proofErr w:type="spellEnd"/>
-      <w:r>
-        <w:rPr>
-          <w:sz w:val="22"/>
-          <w:szCs w:val="22"/>
-          <w:highlight w:val="yellow"/>
-          <w:lang w:val="es-ES" w:eastAsia="es-ES"/>
-        </w:rPr>
-        <w:t xml:space="preserve"> </w:t>
-      </w:r>
-      <w:proofErr w:type="spellStart"/>
-      <w:r>
-        <w:rPr>
-          <w:sz w:val="22"/>
-          <w:szCs w:val="22"/>
-          <w:highlight w:val="yellow"/>
-          <w:lang w:val="es-ES" w:eastAsia="es-ES"/>
-        </w:rPr>
-        <w:t>activo_impuesto</w:t>
-      </w:r>
-      <w:proofErr w:type="spellEnd"/>
-      <w:r>
-        <w:rPr>
-          <w:sz w:val="22"/>
-          <w:szCs w:val="22"/>
-          <w:highlight w:val="yellow"/>
-          <w:lang w:val="es-ES" w:eastAsia="es-ES"/>
-        </w:rPr>
-        <w:t xml:space="preserve"> == 'sí' %}</w:t>
+        <w:t>{% if activo_impuesto == 'sí' %}</w:t>
       </w:r>
     </w:p>
     <w:p>
@@ -6257,7 +4490,6 @@
         </w:rPr>
         <w:t xml:space="preserve">Los activos por impuestos diferidos se reconocen en la medida en que existan ganancias fiscales futuras probables que permitan su compensación. Según nuestro plan de negocio, la recuperación comenzará en </w:t>
       </w:r>
-      <w:proofErr w:type="gramStart"/>
       <w:r>
         <w:rPr>
           <w:sz w:val="22"/>
@@ -6265,9 +4497,16 @@
           <w:highlight w:val="yellow"/>
           <w:lang w:val="es-ES" w:eastAsia="es-ES"/>
         </w:rPr>
-        <w:t xml:space="preserve">{{ </w:t>
-      </w:r>
-      <w:proofErr w:type="spellStart"/>
+        <w:t xml:space="preserve">{{ ejercicio_recuperacion_inicio }} </w:t>
+      </w:r>
+      <w:r>
+        <w:rPr>
+          <w:sz w:val="22"/>
+          <w:szCs w:val="22"/>
+          <w:lang w:val="es-ES" w:eastAsia="es-ES"/>
+        </w:rPr>
+        <w:t>y se completará antes de</w:t>
+      </w:r>
       <w:r>
         <w:rPr>
           <w:sz w:val="22"/>
@@ -6275,124 +4514,7 @@
           <w:highlight w:val="yellow"/>
           <w:lang w:val="es-ES" w:eastAsia="es-ES"/>
         </w:rPr>
-        <w:t>ejercicio</w:t>
-      </w:r>
-      <w:proofErr w:type="gramEnd"/>
-      <w:r>
-        <w:rPr>
-          <w:sz w:val="22"/>
-          <w:szCs w:val="22"/>
-          <w:highlight w:val="yellow"/>
-          <w:lang w:val="es-ES" w:eastAsia="es-ES"/>
-        </w:rPr>
-        <w:t>_recuperacion_</w:t>
-      </w:r>
-      <w:proofErr w:type="gramStart"/>
-      <w:r>
-        <w:rPr>
-          <w:sz w:val="22"/>
-          <w:szCs w:val="22"/>
-          <w:highlight w:val="yellow"/>
-          <w:lang w:val="es-ES" w:eastAsia="es-ES"/>
-        </w:rPr>
-        <w:t>inicio</w:t>
-      </w:r>
-      <w:proofErr w:type="spellEnd"/>
-      <w:r>
-        <w:rPr>
-          <w:sz w:val="22"/>
-          <w:szCs w:val="22"/>
-          <w:highlight w:val="yellow"/>
-          <w:lang w:val="es-ES" w:eastAsia="es-ES"/>
-        </w:rPr>
-        <w:t xml:space="preserve"> }</w:t>
-      </w:r>
-      <w:proofErr w:type="gramEnd"/>
-      <w:r>
-        <w:rPr>
-          <w:sz w:val="22"/>
-          <w:szCs w:val="22"/>
-          <w:highlight w:val="yellow"/>
-          <w:lang w:val="es-ES" w:eastAsia="es-ES"/>
-        </w:rPr>
-        <w:t xml:space="preserve">} </w:t>
-      </w:r>
-      <w:r>
-        <w:rPr>
-          <w:sz w:val="22"/>
-          <w:szCs w:val="22"/>
-          <w:lang w:val="es-ES" w:eastAsia="es-ES"/>
-        </w:rPr>
-        <w:t>y se completará antes de</w:t>
-      </w:r>
-      <w:r>
-        <w:rPr>
-          <w:sz w:val="22"/>
-          <w:szCs w:val="22"/>
-          <w:highlight w:val="yellow"/>
-          <w:lang w:val="es-ES" w:eastAsia="es-ES"/>
-        </w:rPr>
-        <w:t xml:space="preserve"> </w:t>
-      </w:r>
-      <w:proofErr w:type="gramStart"/>
-      <w:r>
-        <w:rPr>
-          <w:sz w:val="22"/>
-          <w:szCs w:val="22"/>
-          <w:highlight w:val="yellow"/>
-          <w:lang w:val="es-ES" w:eastAsia="es-ES"/>
-        </w:rPr>
-        <w:t xml:space="preserve">{{ </w:t>
-      </w:r>
-      <w:proofErr w:type="spellStart"/>
-      <w:r>
-        <w:rPr>
-          <w:sz w:val="22"/>
-          <w:szCs w:val="22"/>
-          <w:highlight w:val="yellow"/>
-          <w:lang w:val="es-ES" w:eastAsia="es-ES"/>
-        </w:rPr>
-        <w:t>ejercicio</w:t>
-      </w:r>
-      <w:proofErr w:type="gramEnd"/>
-      <w:r>
-        <w:rPr>
-          <w:sz w:val="22"/>
-          <w:szCs w:val="22"/>
-          <w:highlight w:val="yellow"/>
-          <w:lang w:val="es-ES" w:eastAsia="es-ES"/>
-        </w:rPr>
-        <w:t>_recuperacion_</w:t>
-      </w:r>
-      <w:proofErr w:type="gramStart"/>
-      <w:r>
-        <w:rPr>
-          <w:sz w:val="22"/>
-          <w:szCs w:val="22"/>
-          <w:highlight w:val="yellow"/>
-          <w:lang w:val="es-ES" w:eastAsia="es-ES"/>
-        </w:rPr>
-        <w:t>fin</w:t>
-      </w:r>
-      <w:proofErr w:type="spellEnd"/>
-      <w:r>
-        <w:rPr>
-          <w:sz w:val="22"/>
-          <w:szCs w:val="22"/>
-          <w:highlight w:val="yellow"/>
-          <w:lang w:val="es-ES" w:eastAsia="es-ES"/>
-        </w:rPr>
-        <w:t xml:space="preserve"> }</w:t>
-      </w:r>
-      <w:proofErr w:type="gramEnd"/>
-      <w:r>
-        <w:rPr>
-          <w:sz w:val="22"/>
-          <w:szCs w:val="22"/>
-          <w:highlight w:val="yellow"/>
-          <w:lang w:val="es-ES" w:eastAsia="es-ES"/>
-        </w:rPr>
-        <w:t>}.</w:t>
+        <w:t xml:space="preserve"> {{ ejercicio_recuperacion_fin }}.</w:t>
       </w:r>
     </w:p>
     <w:p>
@@ -6460,27 +4582,7 @@
           <w:highlight w:val="yellow"/>
           <w:lang w:val="es-ES" w:eastAsia="es-ES"/>
         </w:rPr>
-        <w:t xml:space="preserve">{% </w:t>
-      </w:r>
-      <w:proofErr w:type="spellStart"/>
-      <w:r>
-        <w:rPr>
-          <w:sz w:val="22"/>
-          <w:szCs w:val="22"/>
-          <w:highlight w:val="yellow"/>
-          <w:lang w:val="es-ES" w:eastAsia="es-ES"/>
-        </w:rPr>
-        <w:t>endif</w:t>
-      </w:r>
-      <w:proofErr w:type="spellEnd"/>
-      <w:r>
-        <w:rPr>
-          <w:sz w:val="22"/>
-          <w:szCs w:val="22"/>
-          <w:highlight w:val="yellow"/>
-          <w:lang w:val="es-ES" w:eastAsia="es-ES"/>
-        </w:rPr>
-        <w:t xml:space="preserve"> %}</w:t>
+        <w:t>{% endif %}</w:t>
       </w:r>
     </w:p>
     <w:p>
@@ -6737,7 +4839,6 @@
         </w:rPr>
         <w:t xml:space="preserve"> </w:t>
       </w:r>
-      <w:proofErr w:type="gramStart"/>
       <w:r>
         <w:rPr>
           <w:sz w:val="22"/>
@@ -6745,9 +4846,16 @@
           <w:highlight w:val="yellow"/>
           <w:lang w:val="es-ES" w:eastAsia="es-ES"/>
         </w:rPr>
-        <w:t>{</w:t>
-      </w:r>
-      <w:proofErr w:type="gramEnd"/>
+        <w:t>{% if operacion_fiscal == 'sí' %}</w:t>
+      </w:r>
+      <w:r>
+        <w:rPr>
+          <w:sz w:val="22"/>
+          <w:szCs w:val="22"/>
+          <w:lang w:val="es-ES" w:eastAsia="es-ES"/>
+        </w:rPr>
+        <w:t xml:space="preserve"> Las operaciones realizadas han sido: {{ detalle_operacion_fiscal </w:t>
+      </w:r>
       <w:r>
         <w:rPr>
           <w:sz w:val="22"/>
@@ -6755,139 +4863,7 @@
           <w:highlight w:val="yellow"/>
           <w:lang w:val="es-ES" w:eastAsia="es-ES"/>
         </w:rPr>
-        <w:t xml:space="preserve">% </w:t>
-      </w:r>
-      <w:proofErr w:type="spellStart"/>
-      <w:r>
-        <w:rPr>
-          <w:sz w:val="22"/>
-          <w:szCs w:val="22"/>
-          <w:highlight w:val="yellow"/>
-          <w:lang w:val="es-ES" w:eastAsia="es-ES"/>
-        </w:rPr>
-        <w:t>if</w:t>
-      </w:r>
-      <w:proofErr w:type="spellEnd"/>
-      <w:r>
-        <w:rPr>
-          <w:sz w:val="22"/>
-          <w:szCs w:val="22"/>
-          <w:highlight w:val="yellow"/>
-          <w:lang w:val="es-ES" w:eastAsia="es-ES"/>
-        </w:rPr>
-        <w:t xml:space="preserve"> </w:t>
-      </w:r>
-      <w:proofErr w:type="spellStart"/>
-      <w:r>
-        <w:rPr>
-          <w:sz w:val="22"/>
-          <w:szCs w:val="22"/>
-          <w:highlight w:val="yellow"/>
-          <w:lang w:val="es-ES" w:eastAsia="es-ES"/>
-        </w:rPr>
-        <w:t>operacion_fiscal</w:t>
-      </w:r>
-      <w:proofErr w:type="spellEnd"/>
-      <w:r>
-        <w:rPr>
-          <w:sz w:val="22"/>
-          <w:szCs w:val="22"/>
-          <w:highlight w:val="yellow"/>
-          <w:lang w:val="es-ES" w:eastAsia="es-ES"/>
-        </w:rPr>
-        <w:t xml:space="preserve"> == 'sí' %}</w:t>
-      </w:r>
-      <w:r>
-        <w:rPr>
-          <w:sz w:val="22"/>
-          <w:szCs w:val="22"/>
-          <w:lang w:val="es-ES" w:eastAsia="es-ES"/>
-        </w:rPr>
-        <w:t xml:space="preserve"> Las operaciones realizadas han sido: </w:t>
-      </w:r>
-      <w:proofErr w:type="gramStart"/>
-      <w:r>
-        <w:rPr>
-          <w:sz w:val="22"/>
-          <w:szCs w:val="22"/>
-          <w:lang w:val="es-ES" w:eastAsia="es-ES"/>
-        </w:rPr>
-        <w:t xml:space="preserve">{{ </w:t>
-      </w:r>
-      <w:proofErr w:type="spellStart"/>
-      <w:r>
-        <w:rPr>
-          <w:sz w:val="22"/>
-          <w:szCs w:val="22"/>
-          <w:lang w:val="es-ES" w:eastAsia="es-ES"/>
-        </w:rPr>
-        <w:t>detalle</w:t>
-      </w:r>
-      <w:proofErr w:type="gramEnd"/>
-      <w:r>
-        <w:rPr>
-          <w:sz w:val="22"/>
-          <w:szCs w:val="22"/>
-          <w:lang w:val="es-ES" w:eastAsia="es-ES"/>
-        </w:rPr>
-        <w:t>_operacion_</w:t>
-      </w:r>
-      <w:proofErr w:type="gramStart"/>
-      <w:r>
-        <w:rPr>
-          <w:sz w:val="22"/>
-          <w:szCs w:val="22"/>
-          <w:lang w:val="es-ES" w:eastAsia="es-ES"/>
-        </w:rPr>
-        <w:t>fiscal</w:t>
-      </w:r>
-      <w:proofErr w:type="spellEnd"/>
-      <w:r>
-        <w:rPr>
-          <w:sz w:val="22"/>
-          <w:szCs w:val="22"/>
-          <w:lang w:val="es-ES" w:eastAsia="es-ES"/>
-        </w:rPr>
-        <w:t xml:space="preserve"> </w:t>
-      </w:r>
-      <w:r>
-        <w:rPr>
-          <w:sz w:val="22"/>
-          <w:szCs w:val="22"/>
-          <w:highlight w:val="yellow"/>
-          <w:lang w:val="es-ES" w:eastAsia="es-ES"/>
-        </w:rPr>
-        <w:t>}}.{</w:t>
-      </w:r>
-      <w:proofErr w:type="gramEnd"/>
-      <w:r>
-        <w:rPr>
-          <w:sz w:val="22"/>
-          <w:szCs w:val="22"/>
-          <w:highlight w:val="yellow"/>
-          <w:lang w:val="es-ES" w:eastAsia="es-ES"/>
-        </w:rPr>
-        <w:t xml:space="preserve">% </w:t>
-      </w:r>
-      <w:proofErr w:type="spellStart"/>
-      <w:r>
-        <w:rPr>
-          <w:sz w:val="22"/>
-          <w:szCs w:val="22"/>
-          <w:highlight w:val="yellow"/>
-          <w:lang w:val="es-ES" w:eastAsia="es-ES"/>
-        </w:rPr>
-        <w:t>endif</w:t>
-      </w:r>
-      <w:proofErr w:type="spellEnd"/>
-      <w:r>
-        <w:rPr>
-          <w:sz w:val="22"/>
-          <w:szCs w:val="22"/>
-          <w:highlight w:val="yellow"/>
-          <w:lang w:val="es-ES" w:eastAsia="es-ES"/>
-        </w:rPr>
-        <w:t xml:space="preserve"> %}</w:t>
+        <w:t>}}.{% endif %}</w:t>
       </w:r>
     </w:p>
     <w:p>
@@ -6931,9 +4907,67 @@
           <w:highlight w:val="yellow"/>
           <w:lang w:val="es-ES" w:eastAsia="es-ES"/>
         </w:rPr>
-        <w:t xml:space="preserve">{% </w:t>
-      </w:r>
-      <w:proofErr w:type="spellStart"/>
+        <w:t>{% if compromiso == 'sí' %}</w:t>
+      </w:r>
+      <w:r>
+        <w:rPr>
+          <w:sz w:val="22"/>
+          <w:szCs w:val="22"/>
+          <w:lang w:val="es-ES" w:eastAsia="es-ES"/>
+        </w:rPr>
+        <w:t xml:space="preserve"> </w:t>
+      </w:r>
+      <w:r>
+        <w:rPr>
+          <w:sz w:val="22"/>
+          <w:szCs w:val="22"/>
+          <w:lang w:val="es-ES" w:eastAsia="es-ES"/>
+        </w:rPr>
+        <w:t xml:space="preserve">Al respecto, les hemos facilitado toda la información justificativa de la que disponemos </w:t>
+      </w:r>
+      <w:proofErr w:type="gramStart"/>
+      <w:r>
+        <w:rPr>
+          <w:sz w:val="22"/>
+          <w:szCs w:val="22"/>
+          <w:lang w:val="es-ES" w:eastAsia="es-ES"/>
+        </w:rPr>
+        <w:t>en relación a</w:t>
+      </w:r>
+      <w:proofErr w:type="gramEnd"/>
+      <w:r>
+        <w:rPr>
+          <w:sz w:val="22"/>
+          <w:szCs w:val="22"/>
+          <w:lang w:val="es-ES" w:eastAsia="es-ES"/>
+        </w:rPr>
+        <w:t xml:space="preserve"> la clasificación de dichos compromisos como compromisos en régimen de aportación definida o en régimen de prestación definida. </w:t>
+      </w:r>
+      <w:r>
+        <w:rPr>
+          <w:i/>
+          <w:sz w:val="22"/>
+          <w:szCs w:val="22"/>
+          <w:lang w:val="es-ES" w:eastAsia="es-ES"/>
+        </w:rPr>
+        <w:t>Las operaciones realizadas con entidades residentes en paraísos fiscales han sido las siguientes</w:t>
+      </w:r>
+      <w:r>
+        <w:rPr>
+          <w:sz w:val="22"/>
+          <w:szCs w:val="22"/>
+          <w:lang w:val="es-ES" w:eastAsia="es-ES"/>
+        </w:rPr>
+        <w:t>: texto de los cambios</w:t>
+      </w:r>
+      <w:r>
+        <w:rPr>
+          <w:sz w:val="22"/>
+          <w:szCs w:val="22"/>
+          <w:lang w:val="es-ES" w:eastAsia="es-ES"/>
+        </w:rPr>
+        <w:t xml:space="preserve">. </w:t>
+      </w:r>
       <w:r>
         <w:rPr>
           <w:sz w:val="22"/>
@@ -6941,105 +4975,7 @@
           <w:highlight w:val="yellow"/>
           <w:lang w:val="es-ES" w:eastAsia="es-ES"/>
         </w:rPr>
-        <w:t>if</w:t>
-      </w:r>
-      <w:proofErr w:type="spellEnd"/>
-      <w:r>
-        <w:rPr>
-          <w:sz w:val="22"/>
-          <w:szCs w:val="22"/>
-          <w:highlight w:val="yellow"/>
-          <w:lang w:val="es-ES" w:eastAsia="es-ES"/>
-        </w:rPr>
-        <w:t xml:space="preserve"> compromiso == 'sí' %}</w:t>
-      </w:r>
-      <w:r>
-        <w:rPr>
-          <w:sz w:val="22"/>
-          <w:szCs w:val="22"/>
-          <w:lang w:val="es-ES" w:eastAsia="es-ES"/>
-        </w:rPr>
-        <w:t xml:space="preserve"> </w:t>
-      </w:r>
-      <w:r>
-        <w:rPr>
-          <w:sz w:val="22"/>
-          <w:szCs w:val="22"/>
-          <w:lang w:val="es-ES" w:eastAsia="es-ES"/>
-        </w:rPr>
-        <w:t xml:space="preserve">Al respecto, les hemos facilitado toda la información justificativa de la que disponemos </w:t>
-      </w:r>
-      <w:proofErr w:type="gramStart"/>
-      <w:r>
-        <w:rPr>
-          <w:sz w:val="22"/>
-          <w:szCs w:val="22"/>
-          <w:lang w:val="es-ES" w:eastAsia="es-ES"/>
-        </w:rPr>
-        <w:t>en relación a</w:t>
-      </w:r>
-      <w:proofErr w:type="gramEnd"/>
-      <w:r>
-        <w:rPr>
-          <w:sz w:val="22"/>
-          <w:szCs w:val="22"/>
-          <w:lang w:val="es-ES" w:eastAsia="es-ES"/>
-        </w:rPr>
-        <w:t xml:space="preserve"> la clasificación de dichos compromisos como compromisos en régimen de aportación definida o en régimen de prestación definida. </w:t>
-      </w:r>
-      <w:r>
-        <w:rPr>
-          <w:i/>
-          <w:sz w:val="22"/>
-          <w:szCs w:val="22"/>
-          <w:lang w:val="es-ES" w:eastAsia="es-ES"/>
-        </w:rPr>
-        <w:t>Las operaciones realizadas con entidades residentes en paraísos fiscales han sido las siguientes</w:t>
-      </w:r>
-      <w:r>
-        <w:rPr>
-          <w:sz w:val="22"/>
-          <w:szCs w:val="22"/>
-          <w:lang w:val="es-ES" w:eastAsia="es-ES"/>
-        </w:rPr>
-        <w:t>: texto de los cambios</w:t>
-      </w:r>
-      <w:r>
-        <w:rPr>
-          <w:sz w:val="22"/>
-          <w:szCs w:val="22"/>
-          <w:lang w:val="es-ES" w:eastAsia="es-ES"/>
-        </w:rPr>
-        <w:t xml:space="preserve">. </w:t>
-      </w:r>
-      <w:r>
-        <w:rPr>
-          <w:sz w:val="22"/>
-          <w:szCs w:val="22"/>
-          <w:highlight w:val="yellow"/>
-          <w:lang w:val="es-ES" w:eastAsia="es-ES"/>
-        </w:rPr>
-        <w:t xml:space="preserve">{% </w:t>
-      </w:r>
-      <w:proofErr w:type="spellStart"/>
-      <w:r>
-        <w:rPr>
-          <w:sz w:val="22"/>
-          <w:szCs w:val="22"/>
-          <w:highlight w:val="yellow"/>
-          <w:lang w:val="es-ES" w:eastAsia="es-ES"/>
-        </w:rPr>
-        <w:t>endif</w:t>
-      </w:r>
-      <w:proofErr w:type="spellEnd"/>
-      <w:r>
-        <w:rPr>
-          <w:sz w:val="22"/>
-          <w:szCs w:val="22"/>
-          <w:highlight w:val="yellow"/>
-          <w:lang w:val="es-ES" w:eastAsia="es-ES"/>
-        </w:rPr>
-        <w:t xml:space="preserve"> %}</w:t>
+        <w:t>{% endif %}</w:t>
       </w:r>
     </w:p>
     <w:p>
@@ -7278,7 +5214,6 @@
         </w:rPr>
         <w:t>{{</w:t>
       </w:r>
-      <w:proofErr w:type="spellStart"/>
       <w:r>
         <w:rPr>
           <w:sz w:val="22"/>
@@ -7288,7 +5223,6 @@
         </w:rPr>
         <w:t>lista_alto_directores</w:t>
       </w:r>
-      <w:proofErr w:type="spellEnd"/>
       <w:r>
         <w:rPr>
           <w:sz w:val="22"/>
@@ -7363,9 +5297,8 @@
           <w:highlight w:val="yellow"/>
           <w:lang w:val="es-ES" w:eastAsia="es-ES"/>
         </w:rPr>
-        <w:t xml:space="preserve">{% </w:t>
-      </w:r>
-      <w:proofErr w:type="spellStart"/>
+        <w:t xml:space="preserve">{% if </w:t>
+      </w:r>
       <w:r>
         <w:rPr>
           <w:sz w:val="22"/>
@@ -7373,29 +5306,8 @@
           <w:highlight w:val="yellow"/>
           <w:lang w:val="es-ES" w:eastAsia="es-ES"/>
         </w:rPr>
-        <w:t>if</w:t>
-      </w:r>
-      <w:proofErr w:type="spellEnd"/>
-      <w:r>
-        <w:rPr>
-          <w:sz w:val="22"/>
-          <w:szCs w:val="22"/>
-          <w:highlight w:val="yellow"/>
-          <w:lang w:val="es-ES" w:eastAsia="es-ES"/>
-        </w:rPr>
-        <w:t xml:space="preserve"> </w:t>
-      </w:r>
-      <w:proofErr w:type="spellStart"/>
-      <w:r>
-        <w:rPr>
-          <w:sz w:val="22"/>
-          <w:szCs w:val="22"/>
-          <w:highlight w:val="yellow"/>
-          <w:lang w:val="es-ES" w:eastAsia="es-ES"/>
-        </w:rPr>
         <w:t>unidad_decision</w:t>
       </w:r>
-      <w:proofErr w:type="spellEnd"/>
       <w:r>
         <w:rPr>
           <w:sz w:val="22"/>
@@ -7464,7 +5376,6 @@
         </w:rPr>
         <w:t>{{</w:t>
       </w:r>
-      <w:proofErr w:type="spellStart"/>
       <w:r>
         <w:rPr>
           <w:i/>
@@ -7475,7 +5386,6 @@
         </w:rPr>
         <w:t>nombre_unidad</w:t>
       </w:r>
-      <w:proofErr w:type="spellEnd"/>
       <w:r>
         <w:rPr>
           <w:i/>
@@ -7502,29 +5412,7 @@
           <w:szCs w:val="22"/>
           <w:lang w:val="es-ES" w:eastAsia="es-ES"/>
         </w:rPr>
-        <w:t>{{</w:t>
-      </w:r>
-      <w:proofErr w:type="spellStart"/>
-      <w:r>
-        <w:rPr>
-          <w:i/>
-          <w:color w:val="FF0000"/>
-          <w:sz w:val="22"/>
-          <w:szCs w:val="22"/>
-          <w:lang w:val="es-ES" w:eastAsia="es-ES"/>
-        </w:rPr>
-        <w:t>nombre_mayor_sociedad</w:t>
-      </w:r>
-      <w:proofErr w:type="spellEnd"/>
-      <w:r>
-        <w:rPr>
-          <w:i/>
-          <w:color w:val="FF0000"/>
-          <w:sz w:val="22"/>
-          <w:szCs w:val="22"/>
-          <w:lang w:val="es-ES" w:eastAsia="es-ES"/>
-        </w:rPr>
-        <w:t>}}</w:t>
+        <w:t>{{nombre_mayor_sociedad}}</w:t>
       </w:r>
       <w:r>
         <w:rPr>
@@ -7588,9 +5476,8 @@
           <w:highlight w:val="yellow"/>
           <w:lang w:val="es-ES" w:eastAsia="es-ES"/>
         </w:rPr>
-        <w:t xml:space="preserve">{% </w:t>
-      </w:r>
-      <w:proofErr w:type="spellStart"/>
+        <w:t xml:space="preserve">{% if </w:t>
+      </w:r>
       <w:r>
         <w:rPr>
           <w:sz w:val="22"/>
@@ -7598,29 +5485,8 @@
           <w:highlight w:val="yellow"/>
           <w:lang w:val="es-ES" w:eastAsia="es-ES"/>
         </w:rPr>
-        <w:t>if</w:t>
-      </w:r>
-      <w:proofErr w:type="spellEnd"/>
-      <w:r>
-        <w:rPr>
-          <w:sz w:val="22"/>
-          <w:szCs w:val="22"/>
-          <w:highlight w:val="yellow"/>
-          <w:lang w:val="es-ES" w:eastAsia="es-ES"/>
-        </w:rPr>
-        <w:t xml:space="preserve"> </w:t>
-      </w:r>
-      <w:proofErr w:type="spellStart"/>
-      <w:r>
-        <w:rPr>
-          <w:sz w:val="22"/>
-          <w:szCs w:val="22"/>
-          <w:highlight w:val="yellow"/>
-          <w:lang w:val="es-ES" w:eastAsia="es-ES"/>
-        </w:rPr>
         <w:t>unidad_decision</w:t>
       </w:r>
-      <w:proofErr w:type="spellEnd"/>
       <w:r>
         <w:rPr>
           <w:sz w:val="22"/>
@@ -7708,27 +5574,7 @@
           <w:highlight w:val="yellow"/>
           <w:lang w:val="es-ES" w:eastAsia="es-ES"/>
         </w:rPr>
-        <w:t xml:space="preserve">{% </w:t>
-      </w:r>
-      <w:proofErr w:type="spellStart"/>
-      <w:r>
-        <w:rPr>
-          <w:sz w:val="22"/>
-          <w:szCs w:val="22"/>
-          <w:highlight w:val="yellow"/>
-          <w:lang w:val="es-ES" w:eastAsia="es-ES"/>
-        </w:rPr>
-        <w:t>endif</w:t>
-      </w:r>
-      <w:proofErr w:type="spellEnd"/>
-      <w:r>
-        <w:rPr>
-          <w:sz w:val="22"/>
-          <w:szCs w:val="22"/>
-          <w:highlight w:val="yellow"/>
-          <w:lang w:val="es-ES" w:eastAsia="es-ES"/>
-        </w:rPr>
-        <w:t xml:space="preserve"> %}</w:t>
+        <w:t>{% endif %}</w:t>
       </w:r>
     </w:p>
     <w:p>
@@ -8160,9 +6006,16 @@
           <w:highlight w:val="yellow"/>
           <w:lang w:val="es-ES" w:eastAsia="es-ES"/>
         </w:rPr>
-        <w:t xml:space="preserve">{% </w:t>
-      </w:r>
-      <w:proofErr w:type="spellStart"/>
+        <w:t>{% if gestion == 'sí' %}</w:t>
+      </w:r>
+      <w:r>
+        <w:rPr>
+          <w:sz w:val="22"/>
+          <w:szCs w:val="22"/>
+          <w:lang w:val="es-ES" w:eastAsia="es-ES"/>
+        </w:rPr>
+        <w:t xml:space="preserve"> 12.21 El informe de gestión contiene toda la información requerida por la legislación vigente. </w:t>
+      </w:r>
       <w:r>
         <w:rPr>
           <w:sz w:val="22"/>
@@ -8170,74 +6023,7 @@
           <w:highlight w:val="yellow"/>
           <w:lang w:val="es-ES" w:eastAsia="es-ES"/>
         </w:rPr>
-        <w:t>if</w:t>
-      </w:r>
-      <w:proofErr w:type="spellEnd"/>
-      <w:r>
-        <w:rPr>
-          <w:sz w:val="22"/>
-          <w:szCs w:val="22"/>
-          <w:highlight w:val="yellow"/>
-          <w:lang w:val="es-ES" w:eastAsia="es-ES"/>
-        </w:rPr>
-        <w:t xml:space="preserve"> </w:t>
-      </w:r>
-      <w:proofErr w:type="spellStart"/>
-      <w:r>
-        <w:rPr>
-          <w:sz w:val="22"/>
-          <w:szCs w:val="22"/>
-          <w:highlight w:val="yellow"/>
-          <w:lang w:val="es-ES" w:eastAsia="es-ES"/>
-        </w:rPr>
-        <w:t>gestion</w:t>
-      </w:r>
-      <w:proofErr w:type="spellEnd"/>
-      <w:r>
-        <w:rPr>
-          <w:sz w:val="22"/>
-          <w:szCs w:val="22"/>
-          <w:highlight w:val="yellow"/>
-          <w:lang w:val="es-ES" w:eastAsia="es-ES"/>
-        </w:rPr>
-        <w:t xml:space="preserve"> == 'sí' %}</w:t>
-      </w:r>
-      <w:r>
-        <w:rPr>
-          <w:sz w:val="22"/>
-          <w:szCs w:val="22"/>
-          <w:lang w:val="es-ES" w:eastAsia="es-ES"/>
-        </w:rPr>
-        <w:t xml:space="preserve"> 12.21 El informe de gestión contiene toda la información requerida por la legislación vigente. </w:t>
-      </w:r>
-      <w:r>
-        <w:rPr>
-          <w:sz w:val="22"/>
-          <w:szCs w:val="22"/>
-          <w:highlight w:val="yellow"/>
-          <w:lang w:val="es-ES" w:eastAsia="es-ES"/>
-        </w:rPr>
-        <w:t xml:space="preserve">{% </w:t>
-      </w:r>
-      <w:proofErr w:type="spellStart"/>
-      <w:r>
-        <w:rPr>
-          <w:sz w:val="22"/>
-          <w:szCs w:val="22"/>
-          <w:highlight w:val="yellow"/>
-          <w:lang w:val="es-ES" w:eastAsia="es-ES"/>
-        </w:rPr>
-        <w:t>endif</w:t>
-      </w:r>
-      <w:proofErr w:type="spellEnd"/>
-      <w:r>
-        <w:rPr>
-          <w:sz w:val="22"/>
-          <w:szCs w:val="22"/>
-          <w:highlight w:val="yellow"/>
-          <w:lang w:val="es-ES" w:eastAsia="es-ES"/>
-        </w:rPr>
-        <w:t xml:space="preserve"> %}</w:t>
+        <w:t>{% endif %}</w:t>
       </w:r>
     </w:p>
     <w:p>
@@ -8713,47 +6499,7 @@
           <w:lang w:val="es-ES"/>
         </w:rPr>
         <w:lastRenderedPageBreak/>
-        <w:t xml:space="preserve">{% </w:t>
-      </w:r>
-      <w:proofErr w:type="spellStart"/>
-      <w:r>
-        <w:rPr>
-          <w:sz w:val="22"/>
-          <w:szCs w:val="22"/>
-          <w:highlight w:val="yellow"/>
-          <w:lang w:val="es-ES"/>
-        </w:rPr>
-        <w:t>if</w:t>
-      </w:r>
-      <w:proofErr w:type="spellEnd"/>
-      <w:r>
-        <w:rPr>
-          <w:sz w:val="22"/>
-          <w:szCs w:val="22"/>
-          <w:highlight w:val="yellow"/>
-          <w:lang w:val="es-ES"/>
-        </w:rPr>
-        <w:t xml:space="preserve"> </w:t>
-      </w:r>
-      <w:proofErr w:type="spellStart"/>
-      <w:r>
-        <w:rPr>
-          <w:sz w:val="22"/>
-          <w:szCs w:val="22"/>
-          <w:highlight w:val="yellow"/>
-          <w:lang w:val="es-ES"/>
-        </w:rPr>
-        <w:t>incorreccion</w:t>
-      </w:r>
-      <w:proofErr w:type="spellEnd"/>
-      <w:r>
-        <w:rPr>
-          <w:sz w:val="22"/>
-          <w:szCs w:val="22"/>
-          <w:highlight w:val="yellow"/>
-          <w:lang w:val="es-ES"/>
-        </w:rPr>
-        <w:t xml:space="preserve"> == 'sí' %} </w:t>
+        <w:t xml:space="preserve">{% if incorreccion == 'sí' %} </w:t>
       </w:r>
     </w:p>
     <w:p>
@@ -9210,7 +6956,6 @@
         <w:tc>
           <w:tcPr>
             <w:tcW w:w="1969" w:type="pct"/>
-            <w:shd w:val="clear" w:color="auto" w:fill="auto"/>
           </w:tcPr>
           <w:p>
             <w:pPr>
@@ -9316,7 +7061,6 @@
         <w:tc>
           <w:tcPr>
             <w:tcW w:w="841" w:type="pct"/>
-            <w:shd w:val="clear" w:color="auto" w:fill="auto"/>
             <w:vAlign w:val="center"/>
           </w:tcPr>
           <w:p>
@@ -9347,7 +7091,6 @@
         <w:tc>
           <w:tcPr>
             <w:tcW w:w="765" w:type="pct"/>
-            <w:shd w:val="clear" w:color="auto" w:fill="auto"/>
             <w:vAlign w:val="center"/>
           </w:tcPr>
           <w:p>
@@ -9369,7 +7112,6 @@
         <w:tc>
           <w:tcPr>
             <w:tcW w:w="690" w:type="pct"/>
-            <w:shd w:val="clear" w:color="auto" w:fill="auto"/>
             <w:vAlign w:val="center"/>
           </w:tcPr>
           <w:p>
@@ -9391,7 +7133,6 @@
         <w:tc>
           <w:tcPr>
             <w:tcW w:w="735" w:type="pct"/>
-            <w:shd w:val="clear" w:color="auto" w:fill="auto"/>
             <w:vAlign w:val="center"/>
           </w:tcPr>
           <w:p>
@@ -9424,7 +7165,6 @@
         <w:tc>
           <w:tcPr>
             <w:tcW w:w="1969" w:type="pct"/>
-            <w:shd w:val="clear" w:color="auto" w:fill="auto"/>
           </w:tcPr>
           <w:p>
             <w:pPr>
@@ -9530,7 +7270,6 @@
         <w:tc>
           <w:tcPr>
             <w:tcW w:w="841" w:type="pct"/>
-            <w:shd w:val="clear" w:color="auto" w:fill="auto"/>
             <w:vAlign w:val="center"/>
           </w:tcPr>
           <w:p>
@@ -9552,7 +7291,6 @@
         <w:tc>
           <w:tcPr>
             <w:tcW w:w="765" w:type="pct"/>
-            <w:shd w:val="clear" w:color="auto" w:fill="auto"/>
             <w:vAlign w:val="center"/>
           </w:tcPr>
           <w:p>
@@ -9601,7 +7339,6 @@
         <w:tc>
           <w:tcPr>
             <w:tcW w:w="690" w:type="pct"/>
-            <w:shd w:val="clear" w:color="auto" w:fill="auto"/>
             <w:vAlign w:val="center"/>
           </w:tcPr>
           <w:p>
@@ -9623,7 +7360,6 @@
         <w:tc>
           <w:tcPr>
             <w:tcW w:w="735" w:type="pct"/>
-            <w:shd w:val="clear" w:color="auto" w:fill="auto"/>
             <w:vAlign w:val="center"/>
           </w:tcPr>
           <w:p>
@@ -9973,27 +7709,7 @@
           <w:highlight w:val="yellow"/>
           <w:lang w:val="es-ES" w:eastAsia="es-ES"/>
         </w:rPr>
-        <w:t xml:space="preserve">{% </w:t>
-      </w:r>
-      <w:proofErr w:type="spellStart"/>
-      <w:r>
-        <w:rPr>
-          <w:sz w:val="22"/>
-          <w:szCs w:val="22"/>
-          <w:highlight w:val="yellow"/>
-          <w:lang w:val="es-ES" w:eastAsia="es-ES"/>
-        </w:rPr>
-        <w:t>endif</w:t>
-      </w:r>
-      <w:proofErr w:type="spellEnd"/>
-      <w:r>
-        <w:rPr>
-          <w:sz w:val="22"/>
-          <w:szCs w:val="22"/>
-          <w:highlight w:val="yellow"/>
-          <w:lang w:val="es-ES" w:eastAsia="es-ES"/>
-        </w:rPr>
-        <w:t xml:space="preserve"> %}</w:t>
+        <w:t>{% endif %}</w:t>
       </w:r>
     </w:p>
     <w:p>
@@ -13382,7 +11098,6 @@
   <w:style w:type="character" w:default="1" w:styleId="Fuentedeprrafopredeter">
     <w:name w:val="Default Paragraph Font"/>
     <w:uiPriority w:val="1"/>
-    <w:semiHidden/>
     <w:unhideWhenUsed/>
   </w:style>
   <w:style w:type="table" w:default="1" w:styleId="Tablanormal">

</xml_diff>